<commit_message>
Moved to main folder lab3 electronics
</commit_message>
<xml_diff>
--- a/4_semestr/electronics/labs/3_lab/Лаб3_Сергеева_РК6-46Б.docx
+++ b/4_semestr/electronics/labs/3_lab/Лаб3_Сергеева_РК6-46Б.docx
@@ -3,12 +3,441 @@
 <w:document xmlns:wpc="http://schemas.microsoft.com/office/word/2010/wordprocessingCanvas" xmlns:cx="http://schemas.microsoft.com/office/drawing/2014/chartex" xmlns:cx1="http://schemas.microsoft.com/office/drawing/2015/9/8/chartex" xmlns:cx2="http://schemas.microsoft.com/office/drawing/2015/10/21/chartex" xmlns:cx3="http://schemas.microsoft.com/office/drawing/2016/5/9/chartex" xmlns:cx4="http://schemas.microsoft.com/office/drawing/2016/5/10/chartex" xmlns:cx5="http://schemas.microsoft.com/office/drawing/2016/5/11/chartex" xmlns:cx6="http://schemas.microsoft.com/office/drawing/2016/5/12/chartex" xmlns:cx7="http://schemas.microsoft.com/office/drawing/2016/5/13/chartex" xmlns:cx8="http://schemas.microsoft.com/office/drawing/2016/5/14/chartex" xmlns:mc="http://schemas.openxmlformats.org/markup-compatibility/2006" xmlns:aink="http://schemas.microsoft.com/office/drawing/2016/ink" xmlns:am3d="http://schemas.microsoft.com/office/drawing/2017/model3d" xmlns:o="urn:schemas-microsoft-com:office:office" xmlns:r="http://schemas.openxmlformats.org/officeDocument/2006/relationships" xmlns:m="http://schemas.openxmlformats.org/officeDocument/2006/math" xmlns:v="urn:schemas-microsoft-com:vml" xmlns:wp14="http://schemas.microsoft.com/office/word/2010/wordprocessingDrawing" xmlns:wp="http://schemas.openxmlformats.org/drawingml/2006/wordprocessingDrawing" xmlns:w10="urn:schemas-microsoft-com:office:word" xmlns:w="http://schemas.openxmlformats.org/wordprocessingml/2006/main" xmlns:w14="http://schemas.microsoft.com/office/word/2010/wordml" xmlns:w15="http://schemas.microsoft.com/office/word/2012/wordml" xmlns:w16cex="http://schemas.microsoft.com/office/word/2018/wordml/cex" xmlns:w16cid="http://schemas.microsoft.com/office/word/2016/wordml/cid" xmlns:w16="http://schemas.microsoft.com/office/word/2018/wordml" xmlns:w16se="http://schemas.microsoft.com/office/word/2015/wordml/symex" xmlns:wpg="http://schemas.microsoft.com/office/word/2010/wordprocessingGroup" xmlns:wpi="http://schemas.microsoft.com/office/word/2010/wordprocessingInk" xmlns:wne="http://schemas.microsoft.com/office/word/2006/wordml" xmlns:wps="http://schemas.microsoft.com/office/word/2010/wordprocessingShape" mc:Ignorable="w14 w15 w16se w16cid w16 w16cex wp14">
   <w:body>
     <w:p>
-      <w:r>
+      <w:pPr>
+        <w:jc w:val="center"/>
+        <w:rPr>
+          <w:rFonts w:ascii="Times New Roman" w:eastAsia="Calibri" w:hAnsi="Times New Roman" w:cs="Times New Roman"/>
+        </w:rPr>
+      </w:pPr>
+      <w:bookmarkStart w:id="0" w:name="_Hlk67441834"/>
+      <w:bookmarkEnd w:id="0"/>
+      <w:r>
+        <w:rPr>
+          <w:rFonts w:ascii="Times New Roman" w:eastAsia="Calibri" w:hAnsi="Times New Roman" w:cs="Times New Roman"/>
+          <w:sz w:val="36"/>
+        </w:rPr>
+        <w:t>МГТУ им. Н.Э. Баумана</w:t>
+      </w:r>
+    </w:p>
+    <w:p>
+      <w:pPr>
+        <w:jc w:val="center"/>
+        <w:rPr>
+          <w:rFonts w:ascii="Times New Roman" w:eastAsia="Calibri" w:hAnsi="Times New Roman" w:cs="Times New Roman"/>
+        </w:rPr>
+      </w:pPr>
+    </w:p>
+    <w:p>
+      <w:pPr>
+        <w:jc w:val="center"/>
+        <w:rPr>
+          <w:rFonts w:ascii="Times New Roman" w:eastAsia="Calibri" w:hAnsi="Times New Roman" w:cs="Times New Roman"/>
+        </w:rPr>
+      </w:pPr>
+    </w:p>
+    <w:p>
+      <w:pPr>
+        <w:jc w:val="center"/>
+        <w:rPr>
+          <w:rFonts w:ascii="Times New Roman" w:eastAsia="Calibri" w:hAnsi="Times New Roman" w:cs="Times New Roman"/>
+        </w:rPr>
+      </w:pPr>
+    </w:p>
+    <w:p>
+      <w:pPr>
+        <w:jc w:val="center"/>
+        <w:rPr>
+          <w:rFonts w:ascii="Times New Roman" w:eastAsia="Calibri" w:hAnsi="Times New Roman" w:cs="Times New Roman"/>
+        </w:rPr>
+      </w:pPr>
+    </w:p>
+    <w:p>
+      <w:pPr>
+        <w:jc w:val="center"/>
+        <w:rPr>
+          <w:rFonts w:ascii="Times New Roman" w:eastAsia="Calibri" w:hAnsi="Times New Roman" w:cs="Times New Roman"/>
+        </w:rPr>
+      </w:pPr>
+    </w:p>
+    <w:p>
+      <w:pPr>
+        <w:rPr>
+          <w:rFonts w:ascii="Times New Roman" w:eastAsia="Calibri" w:hAnsi="Times New Roman" w:cs="Times New Roman"/>
+        </w:rPr>
+      </w:pPr>
+    </w:p>
+    <w:p>
+      <w:pPr>
+        <w:jc w:val="center"/>
+        <w:rPr>
+          <w:rFonts w:ascii="Times New Roman" w:eastAsia="Calibri" w:hAnsi="Times New Roman" w:cs="Times New Roman"/>
+          <w:b/>
+          <w:sz w:val="28"/>
+        </w:rPr>
+      </w:pPr>
+    </w:p>
+    <w:p>
+      <w:pPr>
+        <w:jc w:val="center"/>
+        <w:rPr>
+          <w:rFonts w:ascii="Times New Roman" w:eastAsia="Calibri" w:hAnsi="Times New Roman" w:cs="Times New Roman"/>
+          <w:b/>
+          <w:sz w:val="28"/>
+        </w:rPr>
+      </w:pPr>
+      <w:r>
+        <w:rPr>
+          <w:rFonts w:ascii="Times New Roman" w:eastAsia="Calibri" w:hAnsi="Times New Roman" w:cs="Times New Roman"/>
+          <w:b/>
+          <w:sz w:val="28"/>
+        </w:rPr>
+        <w:t>Дисциплина электроника</w:t>
+      </w:r>
+    </w:p>
+    <w:p>
+      <w:pPr>
+        <w:jc w:val="center"/>
+        <w:rPr>
+          <w:rFonts w:ascii="Times New Roman" w:eastAsia="Calibri" w:hAnsi="Times New Roman" w:cs="Times New Roman"/>
+          <w:b/>
+          <w:sz w:val="28"/>
+        </w:rPr>
+      </w:pPr>
+      <w:r>
+        <w:rPr>
+          <w:rFonts w:ascii="Times New Roman" w:eastAsia="Calibri" w:hAnsi="Times New Roman" w:cs="Times New Roman"/>
+          <w:b/>
+          <w:sz w:val="28"/>
+        </w:rPr>
+        <w:t xml:space="preserve">Лабораторный практикум </w:t>
+      </w:r>
+      <w:r>
+        <w:rPr>
+          <w:rFonts w:ascii="Times New Roman" w:eastAsia="Segoe UI Symbol" w:hAnsi="Times New Roman" w:cs="Times New Roman"/>
+          <w:b/>
+          <w:sz w:val="28"/>
+        </w:rPr>
+        <w:t>№</w:t>
+      </w:r>
+      <w:r>
+        <w:rPr>
+          <w:rFonts w:ascii="Times New Roman" w:eastAsia="Calibri" w:hAnsi="Times New Roman" w:cs="Times New Roman"/>
+          <w:b/>
+          <w:sz w:val="28"/>
+        </w:rPr>
+        <w:t>3</w:t>
+      </w:r>
+    </w:p>
+    <w:p>
+      <w:pPr>
+        <w:jc w:val="center"/>
+        <w:rPr>
+          <w:rFonts w:ascii="Times New Roman" w:eastAsia="Calibri" w:hAnsi="Times New Roman" w:cs="Times New Roman"/>
+          <w:b/>
+          <w:sz w:val="28"/>
+        </w:rPr>
+      </w:pPr>
+      <w:r>
+        <w:rPr>
+          <w:rFonts w:ascii="Times New Roman" w:eastAsia="Calibri" w:hAnsi="Times New Roman" w:cs="Times New Roman"/>
+          <w:b/>
+          <w:sz w:val="28"/>
+        </w:rPr>
+        <w:t>по теме: «</w:t>
+      </w:r>
+      <w:r>
+        <w:rPr>
+          <w:rFonts w:ascii="Times New Roman" w:hAnsi="Times New Roman" w:cs="Times New Roman"/>
+          <w:sz w:val="28"/>
+          <w:szCs w:val="28"/>
+        </w:rPr>
+        <w:t>Исследование полупроводниковых диодов в Multisim</w:t>
+      </w:r>
+      <w:r>
+        <w:rPr>
+          <w:rFonts w:ascii="Times New Roman" w:eastAsia="Calibri" w:hAnsi="Times New Roman" w:cs="Times New Roman"/>
+          <w:b/>
+          <w:sz w:val="28"/>
+        </w:rPr>
+        <w:t>»</w:t>
+      </w:r>
+    </w:p>
+    <w:p>
+      <w:pPr>
+        <w:jc w:val="center"/>
+        <w:rPr>
+          <w:rFonts w:ascii="Times New Roman" w:eastAsia="Calibri" w:hAnsi="Times New Roman" w:cs="Times New Roman"/>
+          <w:b/>
+          <w:sz w:val="28"/>
+        </w:rPr>
+      </w:pPr>
+    </w:p>
+    <w:p>
+      <w:pPr>
+        <w:jc w:val="center"/>
+        <w:rPr>
+          <w:rFonts w:ascii="Times New Roman" w:eastAsia="Calibri" w:hAnsi="Times New Roman" w:cs="Times New Roman"/>
+          <w:b/>
+          <w:sz w:val="28"/>
+        </w:rPr>
+      </w:pPr>
+    </w:p>
+    <w:p>
+      <w:pPr>
+        <w:jc w:val="center"/>
+        <w:rPr>
+          <w:rFonts w:ascii="Times New Roman" w:eastAsia="Calibri" w:hAnsi="Times New Roman" w:cs="Times New Roman"/>
+          <w:b/>
+          <w:sz w:val="28"/>
+        </w:rPr>
+      </w:pPr>
+    </w:p>
+    <w:p>
+      <w:pPr>
+        <w:jc w:val="center"/>
+        <w:rPr>
+          <w:rFonts w:ascii="Times New Roman" w:eastAsia="Calibri" w:hAnsi="Times New Roman" w:cs="Times New Roman"/>
+          <w:b/>
+          <w:sz w:val="28"/>
+        </w:rPr>
+      </w:pPr>
+    </w:p>
+    <w:p>
+      <w:pPr>
+        <w:jc w:val="right"/>
+        <w:rPr>
+          <w:rFonts w:ascii="Times New Roman" w:eastAsia="Calibri" w:hAnsi="Times New Roman" w:cs="Times New Roman"/>
+          <w:sz w:val="28"/>
+        </w:rPr>
+      </w:pPr>
+    </w:p>
+    <w:p>
+      <w:pPr>
+        <w:jc w:val="right"/>
+        <w:rPr>
+          <w:rFonts w:ascii="Times New Roman" w:eastAsia="Calibri" w:hAnsi="Times New Roman" w:cs="Times New Roman"/>
+          <w:sz w:val="28"/>
+        </w:rPr>
+      </w:pPr>
+      <w:r>
+        <w:rPr>
+          <w:rFonts w:ascii="Times New Roman" w:eastAsia="Calibri" w:hAnsi="Times New Roman" w:cs="Times New Roman"/>
+          <w:sz w:val="28"/>
+        </w:rPr>
+        <w:t>Работу выполнил:</w:t>
+      </w:r>
+    </w:p>
+    <w:p>
+      <w:pPr>
+        <w:jc w:val="right"/>
+        <w:rPr>
+          <w:rFonts w:ascii="Times New Roman" w:eastAsia="Calibri" w:hAnsi="Times New Roman" w:cs="Times New Roman"/>
+          <w:sz w:val="28"/>
+        </w:rPr>
+      </w:pPr>
+      <w:r>
+        <w:rPr>
+          <w:rFonts w:ascii="Times New Roman" w:eastAsia="Calibri" w:hAnsi="Times New Roman" w:cs="Times New Roman"/>
+          <w:sz w:val="28"/>
+        </w:rPr>
+        <w:t>студент группы РК6-46Б</w:t>
+      </w:r>
+    </w:p>
+    <w:p>
+      <w:pPr>
+        <w:jc w:val="right"/>
+        <w:rPr>
+          <w:rFonts w:ascii="Times New Roman" w:eastAsia="Calibri" w:hAnsi="Times New Roman" w:cs="Times New Roman"/>
+          <w:sz w:val="28"/>
+        </w:rPr>
+      </w:pPr>
+      <w:r>
+        <w:rPr>
+          <w:rFonts w:ascii="Times New Roman" w:eastAsia="Calibri" w:hAnsi="Times New Roman" w:cs="Times New Roman"/>
+          <w:sz w:val="28"/>
+        </w:rPr>
+        <w:t>Сергеева Диана</w:t>
+      </w:r>
+      <w:r>
+        <w:rPr>
+          <w:rFonts w:ascii="Times New Roman" w:eastAsia="Calibri" w:hAnsi="Times New Roman" w:cs="Times New Roman"/>
+          <w:sz w:val="28"/>
+        </w:rPr>
+        <w:br/>
+      </w:r>
+    </w:p>
+    <w:p>
+      <w:pPr>
+        <w:rPr>
+          <w:rFonts w:ascii="Times New Roman" w:eastAsia="Calibri" w:hAnsi="Times New Roman" w:cs="Times New Roman"/>
+          <w:sz w:val="28"/>
+        </w:rPr>
+      </w:pPr>
+    </w:p>
+    <w:p>
+      <w:pPr>
+        <w:jc w:val="right"/>
+        <w:rPr>
+          <w:rFonts w:ascii="Times New Roman" w:eastAsia="Calibri" w:hAnsi="Times New Roman" w:cs="Times New Roman"/>
+          <w:sz w:val="28"/>
+        </w:rPr>
+      </w:pPr>
+    </w:p>
+    <w:p>
+      <w:pPr>
+        <w:jc w:val="right"/>
+        <w:rPr>
+          <w:rFonts w:ascii="Times New Roman" w:eastAsia="Calibri" w:hAnsi="Times New Roman" w:cs="Times New Roman"/>
+          <w:sz w:val="28"/>
+        </w:rPr>
+      </w:pPr>
+    </w:p>
+    <w:p>
+      <w:pPr>
+        <w:jc w:val="right"/>
+        <w:rPr>
+          <w:rFonts w:ascii="Times New Roman" w:eastAsia="Calibri" w:hAnsi="Times New Roman" w:cs="Times New Roman"/>
+          <w:sz w:val="28"/>
+        </w:rPr>
+      </w:pPr>
+    </w:p>
+    <w:p>
+      <w:pPr>
+        <w:rPr>
+          <w:rFonts w:ascii="Times New Roman" w:eastAsia="Calibri" w:hAnsi="Times New Roman" w:cs="Times New Roman"/>
+          <w:sz w:val="28"/>
+        </w:rPr>
+      </w:pPr>
+    </w:p>
+    <w:p>
+      <w:pPr>
+        <w:rPr>
+          <w:rFonts w:ascii="Times New Roman" w:eastAsia="Calibri" w:hAnsi="Times New Roman" w:cs="Times New Roman"/>
+        </w:rPr>
+      </w:pPr>
+    </w:p>
+    <w:p>
+      <w:pPr>
+        <w:rPr>
+          <w:rFonts w:ascii="Times New Roman" w:eastAsia="Calibri" w:hAnsi="Times New Roman" w:cs="Times New Roman"/>
+        </w:rPr>
+      </w:pPr>
+    </w:p>
+    <w:p>
+      <w:pPr>
+        <w:spacing w:after="200" w:line="276" w:lineRule="auto"/>
+        <w:rPr>
+          <w:rFonts w:ascii="Times New Roman" w:eastAsia="Calibri" w:hAnsi="Times New Roman" w:cs="Times New Roman"/>
+          <w:sz w:val="28"/>
+        </w:rPr>
+      </w:pPr>
+    </w:p>
+    <w:p>
+      <w:pPr>
+        <w:spacing w:after="200" w:line="276" w:lineRule="auto"/>
+        <w:rPr>
+          <w:rFonts w:ascii="Times New Roman" w:eastAsia="Calibri" w:hAnsi="Times New Roman" w:cs="Times New Roman"/>
+          <w:sz w:val="28"/>
+        </w:rPr>
+      </w:pPr>
+    </w:p>
+    <w:p>
+      <w:pPr>
+        <w:spacing w:after="200" w:line="276" w:lineRule="auto"/>
+        <w:jc w:val="center"/>
+        <w:rPr>
+          <w:rFonts w:ascii="Times New Roman" w:eastAsia="Calibri" w:hAnsi="Times New Roman" w:cs="Times New Roman"/>
+          <w:sz w:val="28"/>
+        </w:rPr>
+      </w:pPr>
+      <w:r>
+        <w:rPr>
+          <w:rFonts w:ascii="Times New Roman" w:eastAsia="Calibri" w:hAnsi="Times New Roman" w:cs="Times New Roman"/>
+          <w:sz w:val="28"/>
+        </w:rPr>
+        <w:t>Москва, 202</w:t>
+      </w:r>
+      <w:r>
+        <w:rPr>
+          <w:rFonts w:ascii="Times New Roman" w:eastAsia="Calibri" w:hAnsi="Times New Roman" w:cs="Times New Roman"/>
+          <w:sz w:val="28"/>
+        </w:rPr>
+        <w:t>1</w:t>
+      </w:r>
+      <w:r>
+        <w:rPr>
+          <w:rFonts w:ascii="Times New Roman" w:eastAsia="Calibri" w:hAnsi="Times New Roman" w:cs="Times New Roman"/>
+          <w:sz w:val="28"/>
+        </w:rPr>
+        <w:t xml:space="preserve"> г.</w:t>
+      </w:r>
+    </w:p>
+    <w:p>
+      <w:pPr>
+        <w:pStyle w:val="HTML"/>
+        <w:jc w:val="center"/>
+        <w:rPr>
+          <w:rFonts w:ascii="Times New Roman" w:eastAsia="Calibri" w:hAnsi="Times New Roman" w:cs="Times New Roman"/>
+          <w:b/>
+          <w:sz w:val="32"/>
+          <w:szCs w:val="32"/>
+        </w:rPr>
+      </w:pPr>
+      <w:r>
+        <w:rPr>
+          <w:rFonts w:ascii="Times New Roman" w:eastAsia="Calibri" w:hAnsi="Times New Roman" w:cs="Times New Roman"/>
+          <w:b/>
+          <w:sz w:val="32"/>
+          <w:szCs w:val="32"/>
+        </w:rPr>
+        <w:lastRenderedPageBreak/>
+        <w:t>Вариант 144</w:t>
+      </w:r>
+    </w:p>
+    <w:p>
+      <w:pPr>
+        <w:pStyle w:val="HTML"/>
+        <w:jc w:val="center"/>
+        <w:rPr>
+          <w:rFonts w:ascii="Times New Roman" w:hAnsi="Times New Roman" w:cs="Times New Roman"/>
+          <w:b/>
+          <w:sz w:val="32"/>
+          <w:szCs w:val="32"/>
+        </w:rPr>
+      </w:pPr>
+      <w:r>
+        <w:rPr>
+          <w:rFonts w:ascii="Times New Roman" w:eastAsia="Calibri" w:hAnsi="Times New Roman" w:cs="Times New Roman"/>
+          <w:b/>
+          <w:sz w:val="32"/>
+          <w:szCs w:val="32"/>
+        </w:rPr>
+        <w:t>Диод:</w:t>
+      </w:r>
+      <w:r>
+        <w:rPr>
+          <w:rFonts w:ascii="Times New Roman" w:hAnsi="Times New Roman" w:cs="Times New Roman"/>
+          <w:b/>
+          <w:sz w:val="32"/>
+          <w:szCs w:val="32"/>
+        </w:rPr>
+        <w:t xml:space="preserve"> D2C536B</w:t>
+      </w:r>
+    </w:p>
+    <w:p>
+      <w:r>
+        <w:rPr>
+          <w:rFonts w:ascii="Times New Roman" w:hAnsi="Times New Roman" w:cs="Times New Roman"/>
+          <w:b/>
+          <w:noProof/>
+          <w:sz w:val="32"/>
+          <w:szCs w:val="32"/>
+        </w:rPr>
         <w:drawing>
-          <wp:inline distT="0" distB="0" distL="0" distR="0" wp14:anchorId="5F697CA4" wp14:editId="6CDF93B7">
-            <wp:extent cx="4248743" cy="3505689"/>
-            <wp:effectExtent l="0" t="0" r="0" b="0"/>
-            <wp:docPr id="1" name="Рисунок 1"/>
+          <wp:inline distT="0" distB="0" distL="0" distR="0" wp14:anchorId="1BAEF853" wp14:editId="7C922E92">
+            <wp:extent cx="5940425" cy="762000"/>
+            <wp:effectExtent l="0" t="0" r="3175" b="0"/>
+            <wp:docPr id="38" name="Рисунок 38"/>
             <wp:cNvGraphicFramePr>
               <a:graphicFrameLocks xmlns:a="http://schemas.openxmlformats.org/drawingml/2006/main" noChangeAspect="1"/>
             </wp:cNvGraphicFramePr>
@@ -28,7 +457,7 @@
                   <pic:spPr>
                     <a:xfrm>
                       <a:off x="0" y="0"/>
-                      <a:ext cx="4248743" cy="3505689"/>
+                      <a:ext cx="5940425" cy="762000"/>
                     </a:xfrm>
                     <a:prstGeom prst="rect">
                       <a:avLst/>
@@ -41,13 +470,381 @@
         </w:drawing>
       </w:r>
     </w:p>
-    <w:p>
-      <w:r>
+    <w:p/>
+    <w:p>
+      <w:pPr>
+        <w:spacing w:after="200" w:line="276" w:lineRule="auto"/>
+        <w:rPr>
+          <w:rFonts w:ascii="Times New Roman" w:hAnsi="Times New Roman" w:cs="Times New Roman"/>
+          <w:sz w:val="28"/>
+          <w:szCs w:val="28"/>
+        </w:rPr>
+      </w:pPr>
+      <w:r>
+        <w:rPr>
+          <w:rFonts w:ascii="Times New Roman" w:eastAsia="Calibri" w:hAnsi="Times New Roman" w:cs="Times New Roman"/>
+          <w:b/>
+          <w:sz w:val="28"/>
+          <w:szCs w:val="28"/>
+        </w:rPr>
+        <w:t>Цель работы</w:t>
+      </w:r>
+      <w:r>
+        <w:rPr>
+          <w:rFonts w:ascii="Times New Roman" w:eastAsia="Calibri" w:hAnsi="Times New Roman" w:cs="Times New Roman"/>
+          <w:sz w:val="28"/>
+          <w:szCs w:val="28"/>
+        </w:rPr>
+        <w:t xml:space="preserve">: </w:t>
+      </w:r>
+      <w:r>
+        <w:rPr>
+          <w:rFonts w:ascii="Times New Roman" w:hAnsi="Times New Roman" w:cs="Times New Roman"/>
+          <w:sz w:val="28"/>
+          <w:szCs w:val="28"/>
+        </w:rPr>
+        <w:t>получение и исследование статических и динамических характеристик</w:t>
+      </w:r>
+      <w:r>
+        <w:rPr>
+          <w:rFonts w:ascii="Times New Roman" w:hAnsi="Times New Roman" w:cs="Times New Roman"/>
+          <w:sz w:val="28"/>
+          <w:szCs w:val="28"/>
+        </w:rPr>
+        <w:t xml:space="preserve"> </w:t>
+      </w:r>
+      <w:r>
+        <w:rPr>
+          <w:rFonts w:ascii="Times New Roman" w:hAnsi="Times New Roman" w:cs="Times New Roman"/>
+          <w:sz w:val="28"/>
+          <w:szCs w:val="28"/>
+        </w:rPr>
+        <w:t>полупроводниковых диодов с целью</w:t>
+      </w:r>
+      <w:r>
+        <w:rPr>
+          <w:rFonts w:ascii="Times New Roman" w:hAnsi="Times New Roman" w:cs="Times New Roman"/>
+          <w:sz w:val="28"/>
+          <w:szCs w:val="28"/>
+        </w:rPr>
+        <w:t xml:space="preserve"> </w:t>
+      </w:r>
+      <w:r>
+        <w:rPr>
+          <w:rFonts w:ascii="Times New Roman" w:hAnsi="Times New Roman" w:cs="Times New Roman"/>
+          <w:sz w:val="28"/>
+          <w:szCs w:val="28"/>
+        </w:rPr>
+        <w:t>определение по ним параметров модели полупроводниковых диодов, размещения моделей</w:t>
+      </w:r>
+      <w:r>
+        <w:rPr>
+          <w:rFonts w:ascii="Times New Roman" w:hAnsi="Times New Roman" w:cs="Times New Roman"/>
+          <w:sz w:val="28"/>
+          <w:szCs w:val="28"/>
+        </w:rPr>
+        <w:t xml:space="preserve"> </w:t>
+      </w:r>
+      <w:r>
+        <w:rPr>
+          <w:rFonts w:ascii="Times New Roman" w:hAnsi="Times New Roman" w:cs="Times New Roman"/>
+          <w:sz w:val="28"/>
+          <w:szCs w:val="28"/>
+        </w:rPr>
+        <w:t>в базе данных программ схемотехнического анализа. Приобретение навыков расчета</w:t>
+      </w:r>
+      <w:r>
+        <w:rPr>
+          <w:rFonts w:ascii="Times New Roman" w:hAnsi="Times New Roman" w:cs="Times New Roman"/>
+          <w:sz w:val="28"/>
+          <w:szCs w:val="28"/>
+        </w:rPr>
+        <w:t xml:space="preserve"> </w:t>
+      </w:r>
+      <w:r>
+        <w:rPr>
+          <w:rFonts w:ascii="Times New Roman" w:hAnsi="Times New Roman" w:cs="Times New Roman"/>
+          <w:sz w:val="28"/>
+          <w:szCs w:val="28"/>
+        </w:rPr>
+        <w:t>моделей</w:t>
+      </w:r>
+      <w:r>
+        <w:rPr>
+          <w:rFonts w:ascii="Times New Roman" w:hAnsi="Times New Roman" w:cs="Times New Roman"/>
+          <w:sz w:val="28"/>
+          <w:szCs w:val="28"/>
+        </w:rPr>
+        <w:t xml:space="preserve"> </w:t>
+      </w:r>
+      <w:r>
+        <w:rPr>
+          <w:rFonts w:ascii="Times New Roman" w:hAnsi="Times New Roman" w:cs="Times New Roman"/>
+          <w:sz w:val="28"/>
+          <w:szCs w:val="28"/>
+        </w:rPr>
+        <w:t>полупроводниковых приборов</w:t>
+      </w:r>
+      <w:r>
+        <w:rPr>
+          <w:rFonts w:ascii="Times New Roman" w:hAnsi="Times New Roman" w:cs="Times New Roman"/>
+          <w:sz w:val="28"/>
+          <w:szCs w:val="28"/>
+        </w:rPr>
+        <w:t xml:space="preserve"> </w:t>
+      </w:r>
+      <w:r>
+        <w:rPr>
+          <w:rFonts w:ascii="Times New Roman" w:hAnsi="Times New Roman" w:cs="Times New Roman"/>
+          <w:sz w:val="28"/>
+          <w:szCs w:val="28"/>
+        </w:rPr>
+        <w:t>в программах Multisim</w:t>
+      </w:r>
+      <w:r>
+        <w:rPr>
+          <w:rFonts w:ascii="Times New Roman" w:hAnsi="Times New Roman" w:cs="Times New Roman"/>
+          <w:sz w:val="28"/>
+          <w:szCs w:val="28"/>
+        </w:rPr>
+        <w:t xml:space="preserve"> </w:t>
+      </w:r>
+      <w:r>
+        <w:rPr>
+          <w:rFonts w:ascii="Times New Roman" w:hAnsi="Times New Roman" w:cs="Times New Roman"/>
+          <w:sz w:val="28"/>
+          <w:szCs w:val="28"/>
+        </w:rPr>
+        <w:t>и Mathcad</w:t>
+      </w:r>
+      <w:r>
+        <w:rPr>
+          <w:rFonts w:ascii="Times New Roman" w:hAnsi="Times New Roman" w:cs="Times New Roman"/>
+          <w:sz w:val="28"/>
+          <w:szCs w:val="28"/>
+        </w:rPr>
+        <w:t xml:space="preserve"> </w:t>
+      </w:r>
+      <w:r>
+        <w:rPr>
+          <w:rFonts w:ascii="Times New Roman" w:hAnsi="Times New Roman" w:cs="Times New Roman"/>
+          <w:sz w:val="28"/>
+          <w:szCs w:val="28"/>
+        </w:rPr>
+        <w:t>по данным</w:t>
+      </w:r>
+      <w:r>
+        <w:rPr>
+          <w:rFonts w:ascii="Times New Roman" w:hAnsi="Times New Roman" w:cs="Times New Roman"/>
+          <w:sz w:val="28"/>
+          <w:szCs w:val="28"/>
+        </w:rPr>
+        <w:t xml:space="preserve">, </w:t>
+      </w:r>
+      <w:r>
+        <w:rPr>
+          <w:rFonts w:ascii="Times New Roman" w:hAnsi="Times New Roman" w:cs="Times New Roman"/>
+          <w:sz w:val="28"/>
+          <w:szCs w:val="28"/>
+        </w:rPr>
+        <w:t>полученным в</w:t>
+      </w:r>
+      <w:r>
+        <w:rPr>
+          <w:rFonts w:ascii="Times New Roman" w:hAnsi="Times New Roman" w:cs="Times New Roman"/>
+          <w:sz w:val="28"/>
+          <w:szCs w:val="28"/>
+        </w:rPr>
+        <w:t xml:space="preserve"> </w:t>
+      </w:r>
+      <w:r>
+        <w:rPr>
+          <w:rFonts w:ascii="Times New Roman" w:hAnsi="Times New Roman" w:cs="Times New Roman"/>
+          <w:sz w:val="28"/>
+          <w:szCs w:val="28"/>
+        </w:rPr>
+        <w:t>экспериментальных исследованиях, а также</w:t>
+      </w:r>
+      <w:r>
+        <w:rPr>
+          <w:rFonts w:ascii="Times New Roman" w:hAnsi="Times New Roman" w:cs="Times New Roman"/>
+          <w:sz w:val="28"/>
+          <w:szCs w:val="28"/>
+        </w:rPr>
+        <w:t xml:space="preserve"> </w:t>
+      </w:r>
+      <w:r>
+        <w:rPr>
+          <w:rFonts w:ascii="Times New Roman" w:hAnsi="Times New Roman" w:cs="Times New Roman"/>
+          <w:sz w:val="28"/>
+          <w:szCs w:val="28"/>
+        </w:rPr>
+        <w:t>включение</w:t>
+      </w:r>
+      <w:r>
+        <w:rPr>
+          <w:rFonts w:ascii="Times New Roman" w:hAnsi="Times New Roman" w:cs="Times New Roman"/>
+          <w:sz w:val="28"/>
+          <w:szCs w:val="28"/>
+        </w:rPr>
+        <w:t xml:space="preserve"> </w:t>
+      </w:r>
+      <w:r>
+        <w:rPr>
+          <w:rFonts w:ascii="Times New Roman" w:hAnsi="Times New Roman" w:cs="Times New Roman"/>
+          <w:sz w:val="28"/>
+          <w:szCs w:val="28"/>
+        </w:rPr>
+        <w:t>модели в базу компонентов.</w:t>
+      </w:r>
+    </w:p>
+    <w:p>
+      <w:pPr>
+        <w:spacing w:after="200" w:line="276" w:lineRule="auto"/>
+        <w:rPr>
+          <w:rFonts w:ascii="Times New Roman" w:hAnsi="Times New Roman" w:cs="Times New Roman"/>
+          <w:sz w:val="28"/>
+          <w:szCs w:val="28"/>
+        </w:rPr>
+      </w:pPr>
+    </w:p>
+    <w:p>
+      <w:pPr>
+        <w:spacing w:after="200" w:line="276" w:lineRule="auto"/>
+        <w:rPr>
+          <w:rFonts w:ascii="Times New Roman" w:hAnsi="Times New Roman" w:cs="Times New Roman"/>
+          <w:sz w:val="28"/>
+          <w:szCs w:val="28"/>
+        </w:rPr>
+      </w:pPr>
+      <w:r>
+        <w:rPr>
+          <w:rFonts w:ascii="Times New Roman" w:hAnsi="Times New Roman" w:cs="Times New Roman"/>
+          <w:sz w:val="28"/>
+          <w:szCs w:val="28"/>
+        </w:rPr>
+        <w:t>Внес</w:t>
+      </w:r>
+      <w:r>
+        <w:rPr>
+          <w:rFonts w:ascii="Times New Roman" w:hAnsi="Times New Roman" w:cs="Times New Roman"/>
+          <w:sz w:val="28"/>
+          <w:szCs w:val="28"/>
+        </w:rPr>
+        <w:t>ём</w:t>
+      </w:r>
+      <w:r>
+        <w:rPr>
+          <w:rFonts w:ascii="Times New Roman" w:hAnsi="Times New Roman" w:cs="Times New Roman"/>
+          <w:sz w:val="28"/>
+          <w:szCs w:val="28"/>
+        </w:rPr>
+        <w:t xml:space="preserve"> в пользовательскую базу данных программы</w:t>
+      </w:r>
+      <w:r>
+        <w:rPr>
+          <w:rFonts w:ascii="Times New Roman" w:hAnsi="Times New Roman" w:cs="Times New Roman"/>
+          <w:sz w:val="28"/>
+          <w:szCs w:val="28"/>
+        </w:rPr>
+        <w:t xml:space="preserve"> </w:t>
+      </w:r>
+      <w:r>
+        <w:rPr>
+          <w:rFonts w:ascii="Times New Roman" w:hAnsi="Times New Roman" w:cs="Times New Roman"/>
+          <w:sz w:val="28"/>
+          <w:szCs w:val="28"/>
+        </w:rPr>
+        <w:t>MULTISIM</w:t>
+      </w:r>
+      <w:r>
+        <w:rPr>
+          <w:rFonts w:ascii="Times New Roman" w:hAnsi="Times New Roman" w:cs="Times New Roman"/>
+          <w:sz w:val="28"/>
+          <w:szCs w:val="28"/>
+        </w:rPr>
+        <w:t xml:space="preserve"> </w:t>
+      </w:r>
+      <w:r>
+        <w:rPr>
+          <w:rFonts w:ascii="Times New Roman" w:hAnsi="Times New Roman" w:cs="Times New Roman"/>
+          <w:sz w:val="28"/>
+          <w:szCs w:val="28"/>
+        </w:rPr>
+        <w:t>полупроводниковый диод в</w:t>
+      </w:r>
+      <w:r>
+        <w:rPr>
+          <w:rFonts w:ascii="Times New Roman" w:hAnsi="Times New Roman" w:cs="Times New Roman"/>
+          <w:sz w:val="28"/>
+          <w:szCs w:val="28"/>
+        </w:rPr>
+        <w:t xml:space="preserve"> </w:t>
+      </w:r>
+      <w:r>
+        <w:rPr>
+          <w:rFonts w:ascii="Times New Roman" w:hAnsi="Times New Roman" w:cs="Times New Roman"/>
+          <w:sz w:val="28"/>
+          <w:szCs w:val="28"/>
+        </w:rPr>
+        <w:t>соответствии со своим</w:t>
+      </w:r>
+      <w:r>
+        <w:rPr>
+          <w:rFonts w:ascii="Times New Roman" w:hAnsi="Times New Roman" w:cs="Times New Roman"/>
+          <w:sz w:val="28"/>
+          <w:szCs w:val="28"/>
+        </w:rPr>
+        <w:t xml:space="preserve"> </w:t>
+      </w:r>
+      <w:r>
+        <w:rPr>
+          <w:rFonts w:ascii="Times New Roman" w:hAnsi="Times New Roman" w:cs="Times New Roman"/>
+          <w:sz w:val="28"/>
+          <w:szCs w:val="28"/>
+        </w:rPr>
+        <w:t>вариантом</w:t>
+      </w:r>
+      <w:r>
+        <w:rPr>
+          <w:rFonts w:ascii="Times New Roman" w:hAnsi="Times New Roman" w:cs="Times New Roman"/>
+          <w:sz w:val="28"/>
+          <w:szCs w:val="28"/>
+        </w:rPr>
+        <w:t>.</w:t>
+      </w:r>
+    </w:p>
+    <w:p>
+      <w:pPr>
+        <w:rPr>
+          <w:rFonts w:ascii="Times New Roman" w:hAnsi="Times New Roman" w:cs="Times New Roman"/>
+          <w:sz w:val="28"/>
+          <w:szCs w:val="28"/>
+        </w:rPr>
+      </w:pPr>
+      <w:r>
+        <w:rPr>
+          <w:rFonts w:ascii="Times New Roman" w:hAnsi="Times New Roman" w:cs="Times New Roman"/>
+          <w:sz w:val="28"/>
+          <w:szCs w:val="28"/>
+        </w:rPr>
+        <w:t>1 шаг:</w:t>
+      </w:r>
+      <w:r>
+        <w:rPr>
+          <w:noProof/>
+        </w:rPr>
+        <w:t xml:space="preserve"> </w:t>
+      </w:r>
+      <w:r>
+        <w:rPr>
+          <w:noProof/>
+        </w:rPr>
         <w:drawing>
-          <wp:inline distT="0" distB="0" distL="0" distR="0" wp14:anchorId="3152B6E0" wp14:editId="4D3E810C">
-            <wp:extent cx="4286848" cy="3496163"/>
-            <wp:effectExtent l="0" t="0" r="0" b="9525"/>
-            <wp:docPr id="2" name="Рисунок 2"/>
+          <wp:inline distT="0" distB="0" distL="0" distR="0" wp14:anchorId="5F9AAC58" wp14:editId="30855A4B">
+            <wp:extent cx="4253023" cy="3509221"/>
+            <wp:effectExtent l="0" t="0" r="0" b="0"/>
+            <wp:docPr id="1" name="Рисунок 1"/>
             <wp:cNvGraphicFramePr>
               <a:graphicFrameLocks xmlns:a="http://schemas.openxmlformats.org/drawingml/2006/main" noChangeAspect="1"/>
             </wp:cNvGraphicFramePr>
@@ -67,7 +864,7 @@
                   <pic:spPr>
                     <a:xfrm>
                       <a:off x="0" y="0"/>
-                      <a:ext cx="4286848" cy="3496163"/>
+                      <a:ext cx="4272487" cy="3525281"/>
                     </a:xfrm>
                     <a:prstGeom prst="rect">
                       <a:avLst/>
@@ -80,14 +877,47 @@
         </w:drawing>
       </w:r>
     </w:p>
-    <w:p>
-      <w:r>
+    <w:p/>
+    <w:p>
+      <w:pPr>
+        <w:rPr>
+          <w:rFonts w:ascii="Times New Roman" w:hAnsi="Times New Roman" w:cs="Times New Roman"/>
+          <w:sz w:val="28"/>
+          <w:szCs w:val="28"/>
+        </w:rPr>
+      </w:pPr>
+      <w:r>
+        <w:rPr>
+          <w:rFonts w:ascii="Times New Roman" w:hAnsi="Times New Roman" w:cs="Times New Roman"/>
+          <w:sz w:val="28"/>
+          <w:szCs w:val="28"/>
+        </w:rPr>
         <w:lastRenderedPageBreak/>
+        <w:t>2</w:t>
+      </w:r>
+      <w:r>
+        <w:rPr>
+          <w:rFonts w:ascii="Times New Roman" w:hAnsi="Times New Roman" w:cs="Times New Roman"/>
+          <w:sz w:val="28"/>
+          <w:szCs w:val="28"/>
+        </w:rPr>
+        <w:t xml:space="preserve"> шаг:</w:t>
+      </w:r>
+      <w:r>
+        <w:rPr>
+          <w:noProof/>
+        </w:rPr>
+        <w:t xml:space="preserve"> </w:t>
+      </w:r>
+      <w:r>
+        <w:rPr>
+          <w:noProof/>
+        </w:rPr>
         <w:drawing>
-          <wp:inline distT="0" distB="0" distL="0" distR="0" wp14:anchorId="1C548798" wp14:editId="71E29ABF">
-            <wp:extent cx="4496427" cy="3620005"/>
-            <wp:effectExtent l="0" t="0" r="0" b="0"/>
-            <wp:docPr id="3" name="Рисунок 3"/>
+          <wp:inline distT="0" distB="0" distL="0" distR="0" wp14:anchorId="7F85E94D" wp14:editId="36D11814">
+            <wp:extent cx="3476495" cy="2835275"/>
+            <wp:effectExtent l="0" t="0" r="0" b="3175"/>
+            <wp:docPr id="2" name="Рисунок 2"/>
             <wp:cNvGraphicFramePr>
               <a:graphicFrameLocks xmlns:a="http://schemas.openxmlformats.org/drawingml/2006/main" noChangeAspect="1"/>
             </wp:cNvGraphicFramePr>
@@ -107,7 +937,7 @@
                   <pic:spPr>
                     <a:xfrm>
                       <a:off x="0" y="0"/>
-                      <a:ext cx="4496427" cy="3620005"/>
+                      <a:ext cx="3511734" cy="2864014"/>
                     </a:xfrm>
                     <a:prstGeom prst="rect">
                       <a:avLst/>
@@ -121,12 +951,44 @@
       </w:r>
     </w:p>
     <w:p>
-      <w:r>
+      <w:pPr>
+        <w:rPr>
+          <w:rFonts w:ascii="Times New Roman" w:hAnsi="Times New Roman" w:cs="Times New Roman"/>
+          <w:sz w:val="28"/>
+          <w:szCs w:val="28"/>
+        </w:rPr>
+      </w:pPr>
+      <w:r>
+        <w:rPr>
+          <w:rFonts w:ascii="Times New Roman" w:hAnsi="Times New Roman" w:cs="Times New Roman"/>
+          <w:sz w:val="28"/>
+          <w:szCs w:val="28"/>
+        </w:rPr>
+        <w:t>3</w:t>
+      </w:r>
+      <w:r>
+        <w:rPr>
+          <w:rFonts w:ascii="Times New Roman" w:hAnsi="Times New Roman" w:cs="Times New Roman"/>
+          <w:sz w:val="28"/>
+          <w:szCs w:val="28"/>
+        </w:rPr>
+        <w:t xml:space="preserve"> шаг:</w:t>
+      </w:r>
+      <w:r>
+        <w:rPr>
+          <w:noProof/>
+        </w:rPr>
+        <w:t xml:space="preserve"> </w:t>
+      </w:r>
+      <w:r>
+        <w:rPr>
+          <w:noProof/>
+        </w:rPr>
         <w:drawing>
-          <wp:inline distT="0" distB="0" distL="0" distR="0" wp14:anchorId="2276B155" wp14:editId="3E7DD076">
-            <wp:extent cx="4467849" cy="3629532"/>
-            <wp:effectExtent l="0" t="0" r="9525" b="9525"/>
-            <wp:docPr id="4" name="Рисунок 4"/>
+          <wp:inline distT="0" distB="0" distL="0" distR="0" wp14:anchorId="5FA1607F" wp14:editId="71CF31F3">
+            <wp:extent cx="3615070" cy="2910437"/>
+            <wp:effectExtent l="0" t="0" r="4445" b="4445"/>
+            <wp:docPr id="3" name="Рисунок 3"/>
             <wp:cNvGraphicFramePr>
               <a:graphicFrameLocks xmlns:a="http://schemas.openxmlformats.org/drawingml/2006/main" noChangeAspect="1"/>
             </wp:cNvGraphicFramePr>
@@ -146,7 +1008,7 @@
                   <pic:spPr>
                     <a:xfrm>
                       <a:off x="0" y="0"/>
-                      <a:ext cx="4467849" cy="3629532"/>
+                      <a:ext cx="3676887" cy="2960205"/>
                     </a:xfrm>
                     <a:prstGeom prst="rect">
                       <a:avLst/>
@@ -160,13 +1022,44 @@
       </w:r>
     </w:p>
     <w:p>
-      <w:r>
-        <w:lastRenderedPageBreak/>
+      <w:pPr>
+        <w:rPr>
+          <w:rFonts w:ascii="Times New Roman" w:hAnsi="Times New Roman" w:cs="Times New Roman"/>
+          <w:sz w:val="28"/>
+          <w:szCs w:val="28"/>
+        </w:rPr>
+      </w:pPr>
+      <w:r>
+        <w:rPr>
+          <w:rFonts w:ascii="Times New Roman" w:hAnsi="Times New Roman" w:cs="Times New Roman"/>
+          <w:sz w:val="28"/>
+          <w:szCs w:val="28"/>
+        </w:rPr>
+        <w:t>4</w:t>
+      </w:r>
+      <w:r>
+        <w:rPr>
+          <w:rFonts w:ascii="Times New Roman" w:hAnsi="Times New Roman" w:cs="Times New Roman"/>
+          <w:sz w:val="28"/>
+          <w:szCs w:val="28"/>
+        </w:rPr>
+        <w:t xml:space="preserve"> шаг:</w:t>
+      </w:r>
+      <w:r>
+        <w:rPr>
+          <w:noProof/>
+        </w:rPr>
+        <w:t xml:space="preserve"> </w:t>
+      </w:r>
+      <w:r>
+        <w:rPr>
+          <w:noProof/>
+        </w:rPr>
         <w:drawing>
-          <wp:inline distT="0" distB="0" distL="0" distR="0" wp14:anchorId="7D144798" wp14:editId="0E0B9712">
-            <wp:extent cx="4486901" cy="3924848"/>
-            <wp:effectExtent l="0" t="0" r="9525" b="0"/>
-            <wp:docPr id="5" name="Рисунок 5"/>
+          <wp:inline distT="0" distB="0" distL="0" distR="0" wp14:anchorId="1FBD6A75" wp14:editId="57BA471E">
+            <wp:extent cx="3742661" cy="3040411"/>
+            <wp:effectExtent l="0" t="0" r="0" b="7620"/>
+            <wp:docPr id="4" name="Рисунок 4"/>
             <wp:cNvGraphicFramePr>
               <a:graphicFrameLocks xmlns:a="http://schemas.openxmlformats.org/drawingml/2006/main" noChangeAspect="1"/>
             </wp:cNvGraphicFramePr>
@@ -186,7 +1079,7 @@
                   <pic:spPr>
                     <a:xfrm>
                       <a:off x="0" y="0"/>
-                      <a:ext cx="4486901" cy="3924848"/>
+                      <a:ext cx="3844736" cy="3123333"/>
                     </a:xfrm>
                     <a:prstGeom prst="rect">
                       <a:avLst/>
@@ -200,12 +1093,45 @@
       </w:r>
     </w:p>
     <w:p>
-      <w:r>
+      <w:pPr>
+        <w:rPr>
+          <w:rFonts w:ascii="Times New Roman" w:hAnsi="Times New Roman" w:cs="Times New Roman"/>
+          <w:sz w:val="28"/>
+          <w:szCs w:val="28"/>
+        </w:rPr>
+      </w:pPr>
+      <w:r>
+        <w:rPr>
+          <w:rFonts w:ascii="Times New Roman" w:hAnsi="Times New Roman" w:cs="Times New Roman"/>
+          <w:sz w:val="28"/>
+          <w:szCs w:val="28"/>
+        </w:rPr>
+        <w:lastRenderedPageBreak/>
+        <w:t>5</w:t>
+      </w:r>
+      <w:r>
+        <w:rPr>
+          <w:rFonts w:ascii="Times New Roman" w:hAnsi="Times New Roman" w:cs="Times New Roman"/>
+          <w:sz w:val="28"/>
+          <w:szCs w:val="28"/>
+        </w:rPr>
+        <w:t xml:space="preserve"> шаг:</w:t>
+      </w:r>
+      <w:r>
+        <w:rPr>
+          <w:noProof/>
+        </w:rPr>
+        <w:t xml:space="preserve"> </w:t>
+      </w:r>
+      <w:r>
+        <w:rPr>
+          <w:noProof/>
+        </w:rPr>
         <w:drawing>
-          <wp:inline distT="0" distB="0" distL="0" distR="0" wp14:anchorId="2B688A78" wp14:editId="6494F3AF">
-            <wp:extent cx="4486901" cy="4601217"/>
-            <wp:effectExtent l="0" t="0" r="9525" b="8890"/>
-            <wp:docPr id="6" name="Рисунок 6"/>
+          <wp:inline distT="0" distB="0" distL="0" distR="0" wp14:anchorId="1C354F71" wp14:editId="6B42DFCB">
+            <wp:extent cx="3658710" cy="3200400"/>
+            <wp:effectExtent l="0" t="0" r="0" b="0"/>
+            <wp:docPr id="5" name="Рисунок 5"/>
             <wp:cNvGraphicFramePr>
               <a:graphicFrameLocks xmlns:a="http://schemas.openxmlformats.org/drawingml/2006/main" noChangeAspect="1"/>
             </wp:cNvGraphicFramePr>
@@ -225,7 +1151,7 @@
                   <pic:spPr>
                     <a:xfrm>
                       <a:off x="0" y="0"/>
-                      <a:ext cx="4486901" cy="4601217"/>
+                      <a:ext cx="3698410" cy="3235127"/>
                     </a:xfrm>
                     <a:prstGeom prst="rect">
                       <a:avLst/>
@@ -239,13 +1165,42 @@
       </w:r>
     </w:p>
     <w:p>
-      <w:r>
-        <w:lastRenderedPageBreak/>
+      <w:pPr>
+        <w:rPr>
+          <w:noProof/>
+        </w:rPr>
+      </w:pPr>
+      <w:r>
+        <w:rPr>
+          <w:rFonts w:ascii="Times New Roman" w:hAnsi="Times New Roman" w:cs="Times New Roman"/>
+          <w:sz w:val="28"/>
+          <w:szCs w:val="28"/>
+        </w:rPr>
+        <w:t>6</w:t>
+      </w:r>
+      <w:r>
+        <w:rPr>
+          <w:rFonts w:ascii="Times New Roman" w:hAnsi="Times New Roman" w:cs="Times New Roman"/>
+          <w:sz w:val="28"/>
+          <w:szCs w:val="28"/>
+        </w:rPr>
+        <w:t xml:space="preserve"> шаг:</w:t>
+      </w:r>
+      <w:r>
+        <w:rPr>
+          <w:noProof/>
+        </w:rPr>
+        <w:t xml:space="preserve"> </w:t>
+      </w:r>
+      <w:r>
+        <w:rPr>
+          <w:noProof/>
+        </w:rPr>
         <w:drawing>
-          <wp:inline distT="0" distB="0" distL="0" distR="0" wp14:anchorId="20D60C2C" wp14:editId="4E9DB565">
-            <wp:extent cx="5401429" cy="3553321"/>
-            <wp:effectExtent l="0" t="0" r="8890" b="9525"/>
-            <wp:docPr id="7" name="Рисунок 7"/>
+          <wp:inline distT="0" distB="0" distL="0" distR="0" wp14:anchorId="07B504A0" wp14:editId="77A2DBD9">
+            <wp:extent cx="2892782" cy="2966483"/>
+            <wp:effectExtent l="0" t="0" r="3175" b="5715"/>
+            <wp:docPr id="6" name="Рисунок 6"/>
             <wp:cNvGraphicFramePr>
               <a:graphicFrameLocks xmlns:a="http://schemas.openxmlformats.org/drawingml/2006/main" noChangeAspect="1"/>
             </wp:cNvGraphicFramePr>
@@ -265,7 +1220,7 @@
                   <pic:spPr>
                     <a:xfrm>
                       <a:off x="0" y="0"/>
-                      <a:ext cx="5401429" cy="3553321"/>
+                      <a:ext cx="2926942" cy="3001514"/>
                     </a:xfrm>
                     <a:prstGeom prst="rect">
                       <a:avLst/>
@@ -279,12 +1234,44 @@
       </w:r>
     </w:p>
     <w:p>
-      <w:r>
+      <w:pPr>
+        <w:rPr>
+          <w:rFonts w:ascii="Times New Roman" w:hAnsi="Times New Roman" w:cs="Times New Roman"/>
+          <w:sz w:val="28"/>
+          <w:szCs w:val="28"/>
+        </w:rPr>
+      </w:pPr>
+      <w:r>
+        <w:rPr>
+          <w:rFonts w:ascii="Times New Roman" w:hAnsi="Times New Roman" w:cs="Times New Roman"/>
+          <w:sz w:val="28"/>
+          <w:szCs w:val="28"/>
+        </w:rPr>
+        <w:t>7</w:t>
+      </w:r>
+      <w:r>
+        <w:rPr>
+          <w:rFonts w:ascii="Times New Roman" w:hAnsi="Times New Roman" w:cs="Times New Roman"/>
+          <w:sz w:val="28"/>
+          <w:szCs w:val="28"/>
+        </w:rPr>
+        <w:t xml:space="preserve"> шаг:</w:t>
+      </w:r>
+      <w:r>
+        <w:rPr>
+          <w:noProof/>
+        </w:rPr>
+        <w:t xml:space="preserve"> </w:t>
+      </w:r>
+      <w:r>
+        <w:rPr>
+          <w:noProof/>
+        </w:rPr>
         <w:drawing>
-          <wp:inline distT="0" distB="0" distL="0" distR="0" wp14:anchorId="7DD29F63" wp14:editId="3C163004">
-            <wp:extent cx="5940425" cy="4688205"/>
-            <wp:effectExtent l="0" t="0" r="3175" b="0"/>
-            <wp:docPr id="8" name="Рисунок 8"/>
+          <wp:inline distT="0" distB="0" distL="0" distR="0" wp14:anchorId="0F08C909" wp14:editId="72D7013C">
+            <wp:extent cx="4137632" cy="2721935"/>
+            <wp:effectExtent l="0" t="0" r="0" b="2540"/>
+            <wp:docPr id="7" name="Рисунок 7"/>
             <wp:cNvGraphicFramePr>
               <a:graphicFrameLocks xmlns:a="http://schemas.openxmlformats.org/drawingml/2006/main" noChangeAspect="1"/>
             </wp:cNvGraphicFramePr>
@@ -304,7 +1291,7 @@
                   <pic:spPr>
                     <a:xfrm>
                       <a:off x="0" y="0"/>
-                      <a:ext cx="5940425" cy="4688205"/>
+                      <a:ext cx="4184946" cy="2753060"/>
                     </a:xfrm>
                     <a:prstGeom prst="rect">
                       <a:avLst/>
@@ -318,13 +1305,105 @@
       </w:r>
     </w:p>
     <w:p>
-      <w:r>
+      <w:pPr>
+        <w:rPr>
+          <w:rFonts w:ascii="Times New Roman" w:hAnsi="Times New Roman" w:cs="Times New Roman"/>
+          <w:sz w:val="28"/>
+          <w:szCs w:val="28"/>
+        </w:rPr>
+      </w:pPr>
+      <w:r>
+        <w:rPr>
+          <w:rFonts w:ascii="Times New Roman" w:hAnsi="Times New Roman" w:cs="Times New Roman"/>
+          <w:sz w:val="28"/>
+          <w:szCs w:val="28"/>
+        </w:rPr>
         <w:lastRenderedPageBreak/>
+        <w:t>В</w:t>
+      </w:r>
+      <w:r>
+        <w:rPr>
+          <w:rFonts w:ascii="Times New Roman" w:hAnsi="Times New Roman" w:cs="Times New Roman"/>
+          <w:sz w:val="28"/>
+          <w:szCs w:val="28"/>
+        </w:rPr>
+        <w:t xml:space="preserve"> Userdatabase</w:t>
+      </w:r>
+      <w:r>
+        <w:rPr>
+          <w:rFonts w:ascii="Times New Roman" w:hAnsi="Times New Roman" w:cs="Times New Roman"/>
+          <w:sz w:val="28"/>
+          <w:szCs w:val="28"/>
+        </w:rPr>
+        <w:t xml:space="preserve"> </w:t>
+      </w:r>
+      <w:r>
+        <w:rPr>
+          <w:rFonts w:ascii="Times New Roman" w:hAnsi="Times New Roman" w:cs="Times New Roman"/>
+          <w:sz w:val="28"/>
+          <w:szCs w:val="28"/>
+        </w:rPr>
+        <w:t xml:space="preserve">появится </w:t>
+      </w:r>
+      <w:r>
+        <w:rPr>
+          <w:rFonts w:ascii="Times New Roman" w:hAnsi="Times New Roman" w:cs="Times New Roman"/>
+          <w:sz w:val="28"/>
+          <w:szCs w:val="28"/>
+        </w:rPr>
+        <w:t xml:space="preserve">наш </w:t>
+      </w:r>
+      <w:r>
+        <w:rPr>
+          <w:rFonts w:ascii="Times New Roman" w:hAnsi="Times New Roman" w:cs="Times New Roman"/>
+          <w:sz w:val="28"/>
+          <w:szCs w:val="28"/>
+        </w:rPr>
+        <w:t>новый элемент –полупроводниковый диод</w:t>
+      </w:r>
+      <w:r>
+        <w:rPr>
+          <w:rFonts w:ascii="Times New Roman" w:hAnsi="Times New Roman" w:cs="Times New Roman"/>
+          <w:sz w:val="28"/>
+          <w:szCs w:val="28"/>
+        </w:rPr>
+        <w:t xml:space="preserve"> </w:t>
+      </w:r>
+      <w:r>
+        <w:rPr>
+          <w:rFonts w:ascii="Times New Roman" w:hAnsi="Times New Roman" w:cs="Times New Roman"/>
+          <w:bCs/>
+          <w:sz w:val="32"/>
+          <w:szCs w:val="32"/>
+        </w:rPr>
+        <w:t>D2C536B</w:t>
+      </w:r>
+      <w:r>
+        <w:rPr>
+          <w:rFonts w:ascii="Times New Roman" w:hAnsi="Times New Roman" w:cs="Times New Roman"/>
+          <w:bCs/>
+          <w:sz w:val="32"/>
+          <w:szCs w:val="32"/>
+        </w:rPr>
+        <w:t>.</w:t>
+      </w:r>
+    </w:p>
+    <w:p>
+      <w:pPr>
+        <w:rPr>
+          <w:rFonts w:ascii="Times New Roman" w:hAnsi="Times New Roman" w:cs="Times New Roman"/>
+        </w:rPr>
+      </w:pPr>
+      <w:r>
+        <w:rPr>
+          <w:rFonts w:ascii="Times New Roman" w:hAnsi="Times New Roman" w:cs="Times New Roman"/>
+          <w:noProof/>
+        </w:rPr>
         <w:drawing>
-          <wp:inline distT="0" distB="0" distL="0" distR="0" wp14:anchorId="0AD6AE6A" wp14:editId="68EDBC2C">
-            <wp:extent cx="3639058" cy="2448267"/>
-            <wp:effectExtent l="0" t="0" r="0" b="9525"/>
-            <wp:docPr id="9" name="Рисунок 9"/>
+          <wp:inline distT="0" distB="0" distL="0" distR="0" wp14:anchorId="7DD29F63" wp14:editId="1FC4362A">
+            <wp:extent cx="5539563" cy="4371843"/>
+            <wp:effectExtent l="0" t="0" r="4445" b="0"/>
+            <wp:docPr id="8" name="Рисунок 8"/>
             <wp:cNvGraphicFramePr>
               <a:graphicFrameLocks xmlns:a="http://schemas.openxmlformats.org/drawingml/2006/main" noChangeAspect="1"/>
             </wp:cNvGraphicFramePr>
@@ -344,7 +1423,7 @@
                   <pic:spPr>
                     <a:xfrm>
                       <a:off x="0" y="0"/>
-                      <a:ext cx="3639058" cy="2448267"/>
+                      <a:ext cx="5550860" cy="4380759"/>
                     </a:xfrm>
                     <a:prstGeom prst="rect">
                       <a:avLst/>
@@ -358,7 +1437,95 @@
       </w:r>
     </w:p>
     <w:p>
-      <w:r>
+      <w:pPr>
+        <w:jc w:val="center"/>
+        <w:rPr>
+          <w:rFonts w:ascii="Times New Roman" w:hAnsi="Times New Roman" w:cs="Times New Roman"/>
+          <w:sz w:val="32"/>
+          <w:szCs w:val="32"/>
+          <w:u w:val="single"/>
+        </w:rPr>
+      </w:pPr>
+      <w:r>
+        <w:rPr>
+          <w:rFonts w:ascii="Times New Roman" w:hAnsi="Times New Roman" w:cs="Times New Roman"/>
+          <w:sz w:val="32"/>
+          <w:szCs w:val="32"/>
+          <w:u w:val="single"/>
+        </w:rPr>
+        <w:t>Эксперимент 2</w:t>
+      </w:r>
+    </w:p>
+    <w:p>
+      <w:pPr>
+        <w:jc w:val="center"/>
+        <w:rPr>
+          <w:rFonts w:ascii="Times New Roman" w:hAnsi="Times New Roman" w:cs="Times New Roman"/>
+          <w:sz w:val="32"/>
+          <w:szCs w:val="32"/>
+        </w:rPr>
+      </w:pPr>
+      <w:r>
+        <w:rPr>
+          <w:rFonts w:ascii="Times New Roman" w:hAnsi="Times New Roman" w:cs="Times New Roman"/>
+          <w:sz w:val="32"/>
+          <w:szCs w:val="32"/>
+        </w:rPr>
+        <w:t>Исследование ВАХ полупроводникового диода с и</w:t>
+      </w:r>
+      <w:r>
+        <w:rPr>
+          <w:rFonts w:ascii="Times New Roman" w:hAnsi="Times New Roman" w:cs="Times New Roman"/>
+          <w:sz w:val="32"/>
+          <w:szCs w:val="32"/>
+        </w:rPr>
+        <w:t>с</w:t>
+      </w:r>
+      <w:r>
+        <w:rPr>
+          <w:rFonts w:ascii="Times New Roman" w:hAnsi="Times New Roman" w:cs="Times New Roman"/>
+          <w:sz w:val="32"/>
+          <w:szCs w:val="32"/>
+        </w:rPr>
+        <w:t>пользованием мультиметров.</w:t>
+      </w:r>
+    </w:p>
+    <w:p>
+      <w:pPr>
+        <w:rPr>
+          <w:rFonts w:ascii="Times New Roman" w:hAnsi="Times New Roman" w:cs="Times New Roman"/>
+          <w:sz w:val="28"/>
+          <w:szCs w:val="28"/>
+        </w:rPr>
+      </w:pPr>
+      <w:r>
+        <w:rPr>
+          <w:rFonts w:ascii="Times New Roman" w:hAnsi="Times New Roman" w:cs="Times New Roman"/>
+          <w:sz w:val="28"/>
+          <w:szCs w:val="28"/>
+        </w:rPr>
+        <w:t>Схема</w:t>
+      </w:r>
+      <w:r>
+        <w:rPr>
+          <w:rFonts w:ascii="Times New Roman" w:hAnsi="Times New Roman" w:cs="Times New Roman"/>
+          <w:sz w:val="28"/>
+          <w:szCs w:val="28"/>
+        </w:rPr>
+        <w:t xml:space="preserve"> с прямой ветвью:</w:t>
+      </w:r>
+      <w:r>
+        <w:rPr>
+          <w:noProof/>
+        </w:rPr>
+        <w:t xml:space="preserve"> </w:t>
+      </w:r>
+    </w:p>
+    <w:p>
+      <w:r>
+        <w:rPr>
+          <w:noProof/>
+        </w:rPr>
         <w:drawing>
           <wp:inline distT="0" distB="0" distL="0" distR="0" wp14:anchorId="5CA70EC4" wp14:editId="3863CA8F">
             <wp:extent cx="5940425" cy="2105025"/>
@@ -397,12 +1564,33 @@
       </w:r>
     </w:p>
     <w:p>
-      <w:r>
+      <w:pPr>
+        <w:rPr>
+          <w:rFonts w:ascii="Times New Roman" w:hAnsi="Times New Roman" w:cs="Times New Roman"/>
+          <w:sz w:val="28"/>
+          <w:szCs w:val="28"/>
+        </w:rPr>
+      </w:pPr>
+      <w:r>
+        <w:rPr>
+          <w:rFonts w:ascii="Times New Roman" w:hAnsi="Times New Roman" w:cs="Times New Roman"/>
+          <w:sz w:val="28"/>
+          <w:szCs w:val="28"/>
+        </w:rPr>
+        <w:t>График с прямой ветвью:</w:t>
+      </w:r>
+    </w:p>
+    <w:p>
+      <w:r>
+        <w:rPr>
+          <w:noProof/>
+        </w:rPr>
+        <w:lastRenderedPageBreak/>
         <w:drawing>
-          <wp:inline distT="0" distB="0" distL="0" distR="0" wp14:anchorId="7F5F318C" wp14:editId="62B34EB7">
-            <wp:extent cx="5940425" cy="2066925"/>
-            <wp:effectExtent l="0" t="0" r="3175" b="9525"/>
-            <wp:docPr id="12" name="Рисунок 12"/>
+          <wp:inline distT="0" distB="0" distL="0" distR="0" wp14:anchorId="22FBF285" wp14:editId="0F65C5E9">
+            <wp:extent cx="4874177" cy="3317358"/>
+            <wp:effectExtent l="0" t="0" r="3175" b="0"/>
+            <wp:docPr id="10" name="Рисунок 10"/>
             <wp:cNvGraphicFramePr>
               <a:graphicFrameLocks xmlns:a="http://schemas.openxmlformats.org/drawingml/2006/main" noChangeAspect="1"/>
             </wp:cNvGraphicFramePr>
@@ -422,7 +1610,1599 @@
                   <pic:spPr>
                     <a:xfrm>
                       <a:off x="0" y="0"/>
-                      <a:ext cx="5940425" cy="2066925"/>
+                      <a:ext cx="4902845" cy="3336870"/>
+                    </a:xfrm>
+                    <a:prstGeom prst="rect">
+                      <a:avLst/>
+                    </a:prstGeom>
+                  </pic:spPr>
+                </pic:pic>
+              </a:graphicData>
+            </a:graphic>
+          </wp:inline>
+        </w:drawing>
+      </w:r>
+    </w:p>
+    <w:p>
+      <w:r>
+        <w:rPr>
+          <w:rFonts w:ascii="Times New Roman" w:hAnsi="Times New Roman" w:cs="Times New Roman"/>
+          <w:sz w:val="28"/>
+          <w:szCs w:val="28"/>
+        </w:rPr>
+        <w:t>Схема с обратной ветвью:</w:t>
+      </w:r>
+      <w:r>
+        <w:rPr>
+          <w:noProof/>
+        </w:rPr>
+        <w:t xml:space="preserve"> </w:t>
+      </w:r>
+      <w:r>
+        <w:rPr>
+          <w:noProof/>
+        </w:rPr>
+        <w:drawing>
+          <wp:inline distT="0" distB="0" distL="0" distR="0" wp14:anchorId="53D7D852" wp14:editId="644CFF68">
+            <wp:extent cx="5940425" cy="2066616"/>
+            <wp:effectExtent l="0" t="0" r="3175" b="0"/>
+            <wp:docPr id="12" name="Рисунок 12"/>
+            <wp:cNvGraphicFramePr>
+              <a:graphicFrameLocks xmlns:a="http://schemas.openxmlformats.org/drawingml/2006/main" noChangeAspect="1"/>
+            </wp:cNvGraphicFramePr>
+            <a:graphic xmlns:a="http://schemas.openxmlformats.org/drawingml/2006/main">
+              <a:graphicData uri="http://schemas.openxmlformats.org/drawingml/2006/picture">
+                <pic:pic xmlns:pic="http://schemas.openxmlformats.org/drawingml/2006/picture">
+                  <pic:nvPicPr>
+                    <pic:cNvPr id="1" name=""/>
+                    <pic:cNvPicPr/>
+                  </pic:nvPicPr>
+                  <pic:blipFill>
+                    <a:blip r:embed="rId15"/>
+                    <a:stretch>
+                      <a:fillRect/>
+                    </a:stretch>
+                  </pic:blipFill>
+                  <pic:spPr>
+                    <a:xfrm>
+                      <a:off x="0" y="0"/>
+                      <a:ext cx="5940425" cy="2066616"/>
+                    </a:xfrm>
+                    <a:prstGeom prst="rect">
+                      <a:avLst/>
+                    </a:prstGeom>
+                  </pic:spPr>
+                </pic:pic>
+              </a:graphicData>
+            </a:graphic>
+          </wp:inline>
+        </w:drawing>
+      </w:r>
+      <w:r>
+        <w:rPr>
+          <w:rFonts w:ascii="Times New Roman" w:hAnsi="Times New Roman" w:cs="Times New Roman"/>
+          <w:sz w:val="28"/>
+          <w:szCs w:val="28"/>
+        </w:rPr>
+        <w:t>График с обратной ветвью:</w:t>
+      </w:r>
+      <w:r>
+        <w:t xml:space="preserve"> </w:t>
+      </w:r>
+    </w:p>
+    <w:p>
+      <w:pPr>
+        <w:rPr>
+          <w:rFonts w:ascii="Times New Roman" w:hAnsi="Times New Roman" w:cs="Times New Roman"/>
+          <w:sz w:val="28"/>
+          <w:szCs w:val="28"/>
+        </w:rPr>
+      </w:pPr>
+      <w:r>
+        <w:rPr>
+          <w:noProof/>
+        </w:rPr>
+        <w:drawing>
+          <wp:inline distT="0" distB="0" distL="0" distR="0" wp14:anchorId="168CA290" wp14:editId="22B6FED2">
+            <wp:extent cx="4621006" cy="3179135"/>
+            <wp:effectExtent l="0" t="0" r="8255" b="2540"/>
+            <wp:docPr id="13" name="Рисунок 13"/>
+            <wp:cNvGraphicFramePr>
+              <a:graphicFrameLocks xmlns:a="http://schemas.openxmlformats.org/drawingml/2006/main" noChangeAspect="1"/>
+            </wp:cNvGraphicFramePr>
+            <a:graphic xmlns:a="http://schemas.openxmlformats.org/drawingml/2006/main">
+              <a:graphicData uri="http://schemas.openxmlformats.org/drawingml/2006/picture">
+                <pic:pic xmlns:pic="http://schemas.openxmlformats.org/drawingml/2006/picture">
+                  <pic:nvPicPr>
+                    <pic:cNvPr id="1" name=""/>
+                    <pic:cNvPicPr/>
+                  </pic:nvPicPr>
+                  <pic:blipFill>
+                    <a:blip r:embed="rId16"/>
+                    <a:stretch>
+                      <a:fillRect/>
+                    </a:stretch>
+                  </pic:blipFill>
+                  <pic:spPr>
+                    <a:xfrm>
+                      <a:off x="0" y="0"/>
+                      <a:ext cx="4650824" cy="3199649"/>
+                    </a:xfrm>
+                    <a:prstGeom prst="rect">
+                      <a:avLst/>
+                    </a:prstGeom>
+                  </pic:spPr>
+                </pic:pic>
+              </a:graphicData>
+            </a:graphic>
+          </wp:inline>
+        </w:drawing>
+      </w:r>
+    </w:p>
+    <w:p>
+      <w:pPr>
+        <w:jc w:val="center"/>
+        <w:rPr>
+          <w:rFonts w:ascii="Times New Roman" w:hAnsi="Times New Roman" w:cs="Times New Roman"/>
+          <w:sz w:val="32"/>
+          <w:szCs w:val="32"/>
+          <w:u w:val="single"/>
+        </w:rPr>
+      </w:pPr>
+      <w:r>
+        <w:rPr>
+          <w:rFonts w:ascii="Times New Roman" w:hAnsi="Times New Roman" w:cs="Times New Roman"/>
+          <w:sz w:val="32"/>
+          <w:szCs w:val="32"/>
+          <w:u w:val="single"/>
+        </w:rPr>
+        <w:lastRenderedPageBreak/>
+        <w:t xml:space="preserve">Эксперимент </w:t>
+      </w:r>
+      <w:r>
+        <w:rPr>
+          <w:rFonts w:ascii="Times New Roman" w:hAnsi="Times New Roman" w:cs="Times New Roman"/>
+          <w:sz w:val="32"/>
+          <w:szCs w:val="32"/>
+          <w:u w:val="single"/>
+        </w:rPr>
+        <w:t>3</w:t>
+      </w:r>
+    </w:p>
+    <w:p>
+      <w:pPr>
+        <w:jc w:val="center"/>
+        <w:rPr>
+          <w:rFonts w:ascii="Times New Roman" w:hAnsi="Times New Roman" w:cs="Times New Roman"/>
+          <w:sz w:val="32"/>
+          <w:szCs w:val="32"/>
+        </w:rPr>
+      </w:pPr>
+      <w:r>
+        <w:rPr>
+          <w:rFonts w:ascii="Times New Roman" w:hAnsi="Times New Roman" w:cs="Times New Roman"/>
+          <w:sz w:val="32"/>
+          <w:szCs w:val="32"/>
+        </w:rPr>
+        <w:t>Исследование ВАХ полупроводникового диода с и</w:t>
+      </w:r>
+      <w:r>
+        <w:rPr>
+          <w:rFonts w:ascii="Times New Roman" w:hAnsi="Times New Roman" w:cs="Times New Roman"/>
+          <w:sz w:val="32"/>
+          <w:szCs w:val="32"/>
+        </w:rPr>
+        <w:t>с</w:t>
+      </w:r>
+      <w:r>
+        <w:rPr>
+          <w:rFonts w:ascii="Times New Roman" w:hAnsi="Times New Roman" w:cs="Times New Roman"/>
+          <w:sz w:val="32"/>
+          <w:szCs w:val="32"/>
+        </w:rPr>
+        <w:t xml:space="preserve">пользованием </w:t>
+      </w:r>
+      <w:r>
+        <w:rPr>
+          <w:rFonts w:ascii="Times New Roman" w:hAnsi="Times New Roman" w:cs="Times New Roman"/>
+          <w:sz w:val="32"/>
+          <w:szCs w:val="32"/>
+        </w:rPr>
+        <w:t>осциллографа и генератора</w:t>
+      </w:r>
+      <w:r>
+        <w:rPr>
+          <w:rFonts w:ascii="Times New Roman" w:hAnsi="Times New Roman" w:cs="Times New Roman"/>
+          <w:sz w:val="32"/>
+          <w:szCs w:val="32"/>
+        </w:rPr>
+        <w:t>.</w:t>
+      </w:r>
+    </w:p>
+    <w:p>
+      <w:pPr>
+        <w:rPr>
+          <w:rFonts w:ascii="Times New Roman" w:hAnsi="Times New Roman" w:cs="Times New Roman"/>
+          <w:sz w:val="28"/>
+          <w:szCs w:val="28"/>
+        </w:rPr>
+      </w:pPr>
+      <w:r>
+        <w:rPr>
+          <w:rFonts w:ascii="Times New Roman" w:hAnsi="Times New Roman" w:cs="Times New Roman"/>
+          <w:sz w:val="28"/>
+          <w:szCs w:val="28"/>
+        </w:rPr>
+        <w:t>Схема и настройки для генератора и осциллографа:</w:t>
+      </w:r>
+    </w:p>
+    <w:p>
+      <w:r>
+        <w:rPr>
+          <w:noProof/>
+        </w:rPr>
+        <w:drawing>
+          <wp:inline distT="0" distB="0" distL="0" distR="0" wp14:anchorId="596C22E5" wp14:editId="3D8F6F27">
+            <wp:extent cx="5002144" cy="2527540"/>
+            <wp:effectExtent l="0" t="0" r="8255" b="6350"/>
+            <wp:docPr id="14" name="Рисунок 14"/>
+            <wp:cNvGraphicFramePr>
+              <a:graphicFrameLocks xmlns:a="http://schemas.openxmlformats.org/drawingml/2006/main" noChangeAspect="1"/>
+            </wp:cNvGraphicFramePr>
+            <a:graphic xmlns:a="http://schemas.openxmlformats.org/drawingml/2006/main">
+              <a:graphicData uri="http://schemas.openxmlformats.org/drawingml/2006/picture">
+                <pic:pic xmlns:pic="http://schemas.openxmlformats.org/drawingml/2006/picture">
+                  <pic:nvPicPr>
+                    <pic:cNvPr id="1" name=""/>
+                    <pic:cNvPicPr/>
+                  </pic:nvPicPr>
+                  <pic:blipFill>
+                    <a:blip r:embed="rId17"/>
+                    <a:stretch>
+                      <a:fillRect/>
+                    </a:stretch>
+                  </pic:blipFill>
+                  <pic:spPr>
+                    <a:xfrm>
+                      <a:off x="0" y="0"/>
+                      <a:ext cx="5052807" cy="2553139"/>
+                    </a:xfrm>
+                    <a:prstGeom prst="rect">
+                      <a:avLst/>
+                    </a:prstGeom>
+                  </pic:spPr>
+                </pic:pic>
+              </a:graphicData>
+            </a:graphic>
+          </wp:inline>
+        </w:drawing>
+      </w:r>
+    </w:p>
+    <w:p>
+      <w:r>
+        <w:rPr>
+          <w:noProof/>
+        </w:rPr>
+        <w:drawing>
+          <wp:inline distT="0" distB="0" distL="0" distR="0" wp14:anchorId="61A613ED" wp14:editId="20CAB3A5">
+            <wp:extent cx="5103320" cy="1431985"/>
+            <wp:effectExtent l="0" t="0" r="2540" b="0"/>
+            <wp:docPr id="15" name="Рисунок 15"/>
+            <wp:cNvGraphicFramePr>
+              <a:graphicFrameLocks xmlns:a="http://schemas.openxmlformats.org/drawingml/2006/main" noChangeAspect="1"/>
+            </wp:cNvGraphicFramePr>
+            <a:graphic xmlns:a="http://schemas.openxmlformats.org/drawingml/2006/main">
+              <a:graphicData uri="http://schemas.openxmlformats.org/drawingml/2006/picture">
+                <pic:pic xmlns:pic="http://schemas.openxmlformats.org/drawingml/2006/picture">
+                  <pic:nvPicPr>
+                    <pic:cNvPr id="1" name=""/>
+                    <pic:cNvPicPr/>
+                  </pic:nvPicPr>
+                  <pic:blipFill>
+                    <a:blip r:embed="rId18"/>
+                    <a:stretch>
+                      <a:fillRect/>
+                    </a:stretch>
+                  </pic:blipFill>
+                  <pic:spPr>
+                    <a:xfrm>
+                      <a:off x="0" y="0"/>
+                      <a:ext cx="5189900" cy="1456279"/>
+                    </a:xfrm>
+                    <a:prstGeom prst="rect">
+                      <a:avLst/>
+                    </a:prstGeom>
+                  </pic:spPr>
+                </pic:pic>
+              </a:graphicData>
+            </a:graphic>
+          </wp:inline>
+        </w:drawing>
+      </w:r>
+    </w:p>
+    <w:p>
+      <w:pPr>
+        <w:rPr>
+          <w:rFonts w:ascii="Times New Roman" w:hAnsi="Times New Roman" w:cs="Times New Roman"/>
+          <w:sz w:val="28"/>
+          <w:szCs w:val="28"/>
+        </w:rPr>
+      </w:pPr>
+      <w:r>
+        <w:rPr>
+          <w:rFonts w:ascii="Times New Roman" w:hAnsi="Times New Roman" w:cs="Times New Roman"/>
+          <w:sz w:val="28"/>
+          <w:szCs w:val="28"/>
+        </w:rPr>
+        <w:t>ВАХ на экране осциллографа:</w:t>
+      </w:r>
+    </w:p>
+    <w:p>
+      <w:r>
+        <w:rPr>
+          <w:noProof/>
+        </w:rPr>
+        <w:drawing>
+          <wp:inline distT="0" distB="0" distL="0" distR="0" wp14:anchorId="3059BB77" wp14:editId="2B23F683">
+            <wp:extent cx="5029200" cy="3432544"/>
+            <wp:effectExtent l="0" t="0" r="0" b="0"/>
+            <wp:docPr id="19" name="Рисунок 19"/>
+            <wp:cNvGraphicFramePr>
+              <a:graphicFrameLocks xmlns:a="http://schemas.openxmlformats.org/drawingml/2006/main" noChangeAspect="1"/>
+            </wp:cNvGraphicFramePr>
+            <a:graphic xmlns:a="http://schemas.openxmlformats.org/drawingml/2006/main">
+              <a:graphicData uri="http://schemas.openxmlformats.org/drawingml/2006/picture">
+                <pic:pic xmlns:pic="http://schemas.openxmlformats.org/drawingml/2006/picture">
+                  <pic:nvPicPr>
+                    <pic:cNvPr id="1" name=""/>
+                    <pic:cNvPicPr/>
+                  </pic:nvPicPr>
+                  <pic:blipFill>
+                    <a:blip r:embed="rId19"/>
+                    <a:stretch>
+                      <a:fillRect/>
+                    </a:stretch>
+                  </pic:blipFill>
+                  <pic:spPr>
+                    <a:xfrm>
+                      <a:off x="0" y="0"/>
+                      <a:ext cx="5091586" cy="3475124"/>
+                    </a:xfrm>
+                    <a:prstGeom prst="rect">
+                      <a:avLst/>
+                    </a:prstGeom>
+                  </pic:spPr>
+                </pic:pic>
+              </a:graphicData>
+            </a:graphic>
+          </wp:inline>
+        </w:drawing>
+      </w:r>
+    </w:p>
+    <w:p>
+      <w:pPr>
+        <w:rPr>
+          <w:rFonts w:ascii="Times New Roman" w:hAnsi="Times New Roman" w:cs="Times New Roman"/>
+          <w:sz w:val="28"/>
+          <w:szCs w:val="28"/>
+        </w:rPr>
+      </w:pPr>
+      <w:r>
+        <w:rPr>
+          <w:rFonts w:ascii="Times New Roman" w:hAnsi="Times New Roman" w:cs="Times New Roman"/>
+          <w:sz w:val="28"/>
+          <w:szCs w:val="28"/>
+        </w:rPr>
+        <w:lastRenderedPageBreak/>
+        <w:t xml:space="preserve">Построим 2 ВАХ в </w:t>
+      </w:r>
+      <w:r>
+        <w:rPr>
+          <w:rFonts w:ascii="Times New Roman" w:hAnsi="Times New Roman" w:cs="Times New Roman"/>
+          <w:sz w:val="28"/>
+          <w:szCs w:val="28"/>
+          <w:lang w:val="en-US"/>
+        </w:rPr>
+        <w:t>MATHCAD</w:t>
+      </w:r>
+      <w:r>
+        <w:rPr>
+          <w:rFonts w:ascii="Times New Roman" w:hAnsi="Times New Roman" w:cs="Times New Roman"/>
+          <w:sz w:val="28"/>
+          <w:szCs w:val="28"/>
+        </w:rPr>
+        <w:t>,</w:t>
+      </w:r>
+      <w:r>
+        <w:rPr>
+          <w:rFonts w:ascii="Times New Roman" w:hAnsi="Times New Roman" w:cs="Times New Roman"/>
+          <w:sz w:val="28"/>
+          <w:szCs w:val="28"/>
+        </w:rPr>
+        <w:t xml:space="preserve"> </w:t>
+      </w:r>
+      <w:r>
+        <w:rPr>
+          <w:rFonts w:ascii="Times New Roman" w:hAnsi="Times New Roman" w:cs="Times New Roman"/>
+          <w:sz w:val="28"/>
+          <w:szCs w:val="28"/>
+        </w:rPr>
+        <w:t>сравним</w:t>
+      </w:r>
+      <w:r>
+        <w:rPr>
+          <w:rFonts w:ascii="Times New Roman" w:hAnsi="Times New Roman" w:cs="Times New Roman"/>
+          <w:sz w:val="28"/>
+          <w:szCs w:val="28"/>
+        </w:rPr>
+        <w:t xml:space="preserve"> их на графике</w:t>
+      </w:r>
+      <w:r>
+        <w:rPr>
+          <w:rFonts w:ascii="Times New Roman" w:hAnsi="Times New Roman" w:cs="Times New Roman"/>
+          <w:sz w:val="28"/>
+          <w:szCs w:val="28"/>
+        </w:rPr>
+        <w:t>:</w:t>
+      </w:r>
+    </w:p>
+    <w:p>
+      <w:r>
+        <w:rPr>
+          <w:noProof/>
+        </w:rPr>
+        <w:drawing>
+          <wp:inline distT="0" distB="0" distL="0" distR="0" wp14:anchorId="58FE054D" wp14:editId="6DA8BE38">
+            <wp:extent cx="4462392" cy="3502325"/>
+            <wp:effectExtent l="0" t="0" r="0" b="3175"/>
+            <wp:docPr id="21" name="Рисунок 21"/>
+            <wp:cNvGraphicFramePr>
+              <a:graphicFrameLocks xmlns:a="http://schemas.openxmlformats.org/drawingml/2006/main" noChangeAspect="1"/>
+            </wp:cNvGraphicFramePr>
+            <a:graphic xmlns:a="http://schemas.openxmlformats.org/drawingml/2006/main">
+              <a:graphicData uri="http://schemas.openxmlformats.org/drawingml/2006/picture">
+                <pic:pic xmlns:pic="http://schemas.openxmlformats.org/drawingml/2006/picture">
+                  <pic:nvPicPr>
+                    <pic:cNvPr id="1" name=""/>
+                    <pic:cNvPicPr/>
+                  </pic:nvPicPr>
+                  <pic:blipFill>
+                    <a:blip r:embed="rId20"/>
+                    <a:stretch>
+                      <a:fillRect/>
+                    </a:stretch>
+                  </pic:blipFill>
+                  <pic:spPr>
+                    <a:xfrm>
+                      <a:off x="0" y="0"/>
+                      <a:ext cx="4484090" cy="3519354"/>
+                    </a:xfrm>
+                    <a:prstGeom prst="rect">
+                      <a:avLst/>
+                    </a:prstGeom>
+                  </pic:spPr>
+                </pic:pic>
+              </a:graphicData>
+            </a:graphic>
+          </wp:inline>
+        </w:drawing>
+      </w:r>
+    </w:p>
+    <w:p>
+      <w:pPr>
+        <w:rPr>
+          <w:rFonts w:ascii="Times New Roman" w:hAnsi="Times New Roman" w:cs="Times New Roman"/>
+          <w:sz w:val="28"/>
+          <w:szCs w:val="28"/>
+        </w:rPr>
+      </w:pPr>
+      <w:r>
+        <w:rPr>
+          <w:rFonts w:ascii="Times New Roman" w:hAnsi="Times New Roman" w:cs="Times New Roman"/>
+          <w:sz w:val="28"/>
+          <w:szCs w:val="28"/>
+        </w:rPr>
+        <w:t xml:space="preserve">Рассчитаем параметры модели </w:t>
+      </w:r>
+      <w:r>
+        <w:rPr>
+          <w:rFonts w:ascii="Times New Roman" w:hAnsi="Times New Roman" w:cs="Times New Roman"/>
+          <w:sz w:val="28"/>
+          <w:szCs w:val="28"/>
+          <w:lang w:val="en-US"/>
+        </w:rPr>
+        <w:t>Rb</w:t>
+      </w:r>
+      <w:r>
+        <w:rPr>
+          <w:rFonts w:ascii="Times New Roman" w:hAnsi="Times New Roman" w:cs="Times New Roman"/>
+          <w:sz w:val="28"/>
+          <w:szCs w:val="28"/>
+        </w:rPr>
+        <w:t xml:space="preserve">, </w:t>
+      </w:r>
+      <w:r>
+        <w:rPr>
+          <w:rFonts w:ascii="Times New Roman" w:hAnsi="Times New Roman" w:cs="Times New Roman"/>
+          <w:sz w:val="28"/>
+          <w:szCs w:val="28"/>
+          <w:lang w:val="en-US"/>
+        </w:rPr>
+        <w:t>Is</w:t>
+      </w:r>
+      <w:r>
+        <w:rPr>
+          <w:rFonts w:ascii="Times New Roman" w:hAnsi="Times New Roman" w:cs="Times New Roman"/>
+          <w:sz w:val="28"/>
+          <w:szCs w:val="28"/>
+        </w:rPr>
+        <w:t xml:space="preserve">0, </w:t>
+      </w:r>
+      <w:r>
+        <w:rPr>
+          <w:rFonts w:ascii="Times New Roman" w:hAnsi="Times New Roman" w:cs="Times New Roman"/>
+          <w:sz w:val="28"/>
+          <w:szCs w:val="28"/>
+          <w:lang w:val="en-US"/>
+        </w:rPr>
+        <w:t>m</w:t>
+      </w:r>
+      <w:r>
+        <w:rPr>
+          <w:rFonts w:ascii="Times New Roman" w:hAnsi="Times New Roman" w:cs="Times New Roman"/>
+          <w:sz w:val="28"/>
+          <w:szCs w:val="28"/>
+        </w:rPr>
+        <w:t xml:space="preserve">, </w:t>
+      </w:r>
+      <w:r>
+        <w:rPr>
+          <w:rFonts w:ascii="Times New Roman" w:hAnsi="Times New Roman" w:cs="Times New Roman"/>
+          <w:sz w:val="28"/>
+          <w:szCs w:val="28"/>
+          <w:lang w:val="en-US"/>
+        </w:rPr>
+        <w:t>Ft</w:t>
+      </w:r>
+      <w:r>
+        <w:rPr>
+          <w:rFonts w:ascii="Times New Roman" w:hAnsi="Times New Roman" w:cs="Times New Roman"/>
+          <w:sz w:val="28"/>
+          <w:szCs w:val="28"/>
+        </w:rPr>
+        <w:t xml:space="preserve">, </w:t>
+      </w:r>
+      <w:r>
+        <w:rPr>
+          <w:rFonts w:ascii="Times New Roman" w:hAnsi="Times New Roman" w:cs="Times New Roman"/>
+          <w:sz w:val="28"/>
+          <w:szCs w:val="28"/>
+        </w:rPr>
+        <w:t>где</w:t>
+      </w:r>
+      <w:r>
+        <w:rPr>
+          <w:rFonts w:ascii="Times New Roman" w:hAnsi="Times New Roman" w:cs="Times New Roman"/>
+          <w:sz w:val="28"/>
+          <w:szCs w:val="28"/>
+        </w:rPr>
+        <w:t xml:space="preserve"> </w:t>
+      </w:r>
+      <w:r>
+        <w:rPr>
+          <w:rFonts w:ascii="Times New Roman" w:hAnsi="Times New Roman" w:cs="Times New Roman"/>
+          <w:sz w:val="28"/>
+          <w:szCs w:val="28"/>
+          <w:lang w:val="en-US"/>
+        </w:rPr>
+        <w:t>I</w:t>
+      </w:r>
+      <w:r>
+        <w:rPr>
+          <w:rFonts w:ascii="Times New Roman" w:hAnsi="Times New Roman" w:cs="Times New Roman"/>
+          <w:sz w:val="28"/>
+          <w:szCs w:val="28"/>
+        </w:rPr>
+        <w:t xml:space="preserve">1, </w:t>
+      </w:r>
+      <w:r>
+        <w:rPr>
+          <w:rFonts w:ascii="Times New Roman" w:hAnsi="Times New Roman" w:cs="Times New Roman"/>
+          <w:sz w:val="28"/>
+          <w:szCs w:val="28"/>
+          <w:lang w:val="en-US"/>
+        </w:rPr>
+        <w:t>I</w:t>
+      </w:r>
+      <w:r>
+        <w:rPr>
+          <w:rFonts w:ascii="Times New Roman" w:hAnsi="Times New Roman" w:cs="Times New Roman"/>
+          <w:sz w:val="28"/>
+          <w:szCs w:val="28"/>
+        </w:rPr>
+        <w:t xml:space="preserve">2, </w:t>
+      </w:r>
+      <w:r>
+        <w:rPr>
+          <w:rFonts w:ascii="Times New Roman" w:hAnsi="Times New Roman" w:cs="Times New Roman"/>
+          <w:sz w:val="28"/>
+          <w:szCs w:val="28"/>
+          <w:lang w:val="en-US"/>
+        </w:rPr>
+        <w:t>I</w:t>
+      </w:r>
+      <w:r>
+        <w:rPr>
+          <w:rFonts w:ascii="Times New Roman" w:hAnsi="Times New Roman" w:cs="Times New Roman"/>
+          <w:sz w:val="28"/>
+          <w:szCs w:val="28"/>
+        </w:rPr>
+        <w:t xml:space="preserve">3, </w:t>
+      </w:r>
+      <w:r>
+        <w:rPr>
+          <w:rFonts w:ascii="Times New Roman" w:hAnsi="Times New Roman" w:cs="Times New Roman"/>
+          <w:sz w:val="28"/>
+          <w:szCs w:val="28"/>
+          <w:lang w:val="en-US"/>
+        </w:rPr>
+        <w:t>I</w:t>
+      </w:r>
+      <w:r>
+        <w:rPr>
+          <w:rFonts w:ascii="Times New Roman" w:hAnsi="Times New Roman" w:cs="Times New Roman"/>
+          <w:sz w:val="28"/>
+          <w:szCs w:val="28"/>
+        </w:rPr>
+        <w:t xml:space="preserve">4, </w:t>
+      </w:r>
+      <w:r>
+        <w:rPr>
+          <w:rFonts w:ascii="Times New Roman" w:hAnsi="Times New Roman" w:cs="Times New Roman"/>
+          <w:sz w:val="28"/>
+          <w:szCs w:val="28"/>
+          <w:lang w:val="en-US"/>
+        </w:rPr>
+        <w:t>U</w:t>
+      </w:r>
+      <w:r>
+        <w:rPr>
+          <w:rFonts w:ascii="Times New Roman" w:hAnsi="Times New Roman" w:cs="Times New Roman"/>
+          <w:sz w:val="28"/>
+          <w:szCs w:val="28"/>
+        </w:rPr>
+        <w:t xml:space="preserve">1, </w:t>
+      </w:r>
+      <w:r>
+        <w:rPr>
+          <w:rFonts w:ascii="Times New Roman" w:hAnsi="Times New Roman" w:cs="Times New Roman"/>
+          <w:sz w:val="28"/>
+          <w:szCs w:val="28"/>
+          <w:lang w:val="en-US"/>
+        </w:rPr>
+        <w:t>U</w:t>
+      </w:r>
+      <w:r>
+        <w:rPr>
+          <w:rFonts w:ascii="Times New Roman" w:hAnsi="Times New Roman" w:cs="Times New Roman"/>
+          <w:sz w:val="28"/>
+          <w:szCs w:val="28"/>
+        </w:rPr>
+        <w:t xml:space="preserve">2, </w:t>
+      </w:r>
+      <w:r>
+        <w:rPr>
+          <w:rFonts w:ascii="Times New Roman" w:hAnsi="Times New Roman" w:cs="Times New Roman"/>
+          <w:sz w:val="28"/>
+          <w:szCs w:val="28"/>
+          <w:lang w:val="en-US"/>
+        </w:rPr>
+        <w:t>U</w:t>
+      </w:r>
+      <w:r>
+        <w:rPr>
+          <w:rFonts w:ascii="Times New Roman" w:hAnsi="Times New Roman" w:cs="Times New Roman"/>
+          <w:sz w:val="28"/>
+          <w:szCs w:val="28"/>
+        </w:rPr>
+        <w:t xml:space="preserve">3, </w:t>
+      </w:r>
+      <w:r>
+        <w:rPr>
+          <w:rFonts w:ascii="Times New Roman" w:hAnsi="Times New Roman" w:cs="Times New Roman"/>
+          <w:sz w:val="28"/>
+          <w:szCs w:val="28"/>
+          <w:lang w:val="en-US"/>
+        </w:rPr>
+        <w:t>U</w:t>
+      </w:r>
+      <w:r>
+        <w:rPr>
+          <w:rFonts w:ascii="Times New Roman" w:hAnsi="Times New Roman" w:cs="Times New Roman"/>
+          <w:sz w:val="28"/>
+          <w:szCs w:val="28"/>
+        </w:rPr>
+        <w:t>4</w:t>
+      </w:r>
+      <w:r>
+        <w:rPr>
+          <w:rFonts w:ascii="Times New Roman" w:hAnsi="Times New Roman" w:cs="Times New Roman"/>
+          <w:sz w:val="28"/>
+          <w:szCs w:val="28"/>
+        </w:rPr>
+        <w:t xml:space="preserve"> предварительно найдём</w:t>
+      </w:r>
+      <w:r>
+        <w:rPr>
+          <w:rFonts w:ascii="Times New Roman" w:hAnsi="Times New Roman" w:cs="Times New Roman"/>
+          <w:sz w:val="28"/>
+          <w:szCs w:val="28"/>
+        </w:rPr>
+        <w:t>:</w:t>
+      </w:r>
+    </w:p>
+    <w:p>
+      <w:r>
+        <w:rPr>
+          <w:noProof/>
+        </w:rPr>
+        <w:drawing>
+          <wp:inline distT="0" distB="0" distL="0" distR="0" wp14:anchorId="6ECF9F57" wp14:editId="48293141">
+            <wp:extent cx="3628381" cy="3562710"/>
+            <wp:effectExtent l="0" t="0" r="0" b="0"/>
+            <wp:docPr id="20" name="Рисунок 20"/>
+            <wp:cNvGraphicFramePr>
+              <a:graphicFrameLocks xmlns:a="http://schemas.openxmlformats.org/drawingml/2006/main" noChangeAspect="1"/>
+            </wp:cNvGraphicFramePr>
+            <a:graphic xmlns:a="http://schemas.openxmlformats.org/drawingml/2006/main">
+              <a:graphicData uri="http://schemas.openxmlformats.org/drawingml/2006/picture">
+                <pic:pic xmlns:pic="http://schemas.openxmlformats.org/drawingml/2006/picture">
+                  <pic:nvPicPr>
+                    <pic:cNvPr id="1" name=""/>
+                    <pic:cNvPicPr/>
+                  </pic:nvPicPr>
+                  <pic:blipFill>
+                    <a:blip r:embed="rId21"/>
+                    <a:stretch>
+                      <a:fillRect/>
+                    </a:stretch>
+                  </pic:blipFill>
+                  <pic:spPr>
+                    <a:xfrm>
+                      <a:off x="0" y="0"/>
+                      <a:ext cx="3696615" cy="3629709"/>
+                    </a:xfrm>
+                    <a:prstGeom prst="rect">
+                      <a:avLst/>
+                    </a:prstGeom>
+                  </pic:spPr>
+                </pic:pic>
+              </a:graphicData>
+            </a:graphic>
+          </wp:inline>
+        </w:drawing>
+      </w:r>
+    </w:p>
+    <w:p>
+      <w:r>
+        <w:rPr>
+          <w:noProof/>
+        </w:rPr>
+        <w:drawing>
+          <wp:inline distT="0" distB="0" distL="0" distR="0" wp14:anchorId="153C0031" wp14:editId="51312E32">
+            <wp:extent cx="2107982" cy="1086929"/>
+            <wp:effectExtent l="0" t="0" r="6985" b="0"/>
+            <wp:docPr id="22" name="Рисунок 22"/>
+            <wp:cNvGraphicFramePr>
+              <a:graphicFrameLocks xmlns:a="http://schemas.openxmlformats.org/drawingml/2006/main" noChangeAspect="1"/>
+            </wp:cNvGraphicFramePr>
+            <a:graphic xmlns:a="http://schemas.openxmlformats.org/drawingml/2006/main">
+              <a:graphicData uri="http://schemas.openxmlformats.org/drawingml/2006/picture">
+                <pic:pic xmlns:pic="http://schemas.openxmlformats.org/drawingml/2006/picture">
+                  <pic:nvPicPr>
+                    <pic:cNvPr id="1" name=""/>
+                    <pic:cNvPicPr/>
+                  </pic:nvPicPr>
+                  <pic:blipFill>
+                    <a:blip r:embed="rId22"/>
+                    <a:stretch>
+                      <a:fillRect/>
+                    </a:stretch>
+                  </pic:blipFill>
+                  <pic:spPr>
+                    <a:xfrm>
+                      <a:off x="0" y="0"/>
+                      <a:ext cx="2133880" cy="1100282"/>
+                    </a:xfrm>
+                    <a:prstGeom prst="rect">
+                      <a:avLst/>
+                    </a:prstGeom>
+                  </pic:spPr>
+                </pic:pic>
+              </a:graphicData>
+            </a:graphic>
+          </wp:inline>
+        </w:drawing>
+      </w:r>
+    </w:p>
+    <w:p>
+      <w:pPr>
+        <w:jc w:val="center"/>
+        <w:rPr>
+          <w:rFonts w:ascii="Times New Roman" w:hAnsi="Times New Roman" w:cs="Times New Roman"/>
+          <w:sz w:val="32"/>
+          <w:szCs w:val="32"/>
+          <w:u w:val="single"/>
+        </w:rPr>
+      </w:pPr>
+      <w:r>
+        <w:rPr>
+          <w:rFonts w:ascii="Times New Roman" w:hAnsi="Times New Roman" w:cs="Times New Roman"/>
+          <w:sz w:val="32"/>
+          <w:szCs w:val="32"/>
+          <w:u w:val="single"/>
+        </w:rPr>
+        <w:lastRenderedPageBreak/>
+        <w:t xml:space="preserve">Эксперимент </w:t>
+      </w:r>
+      <w:r>
+        <w:rPr>
+          <w:rFonts w:ascii="Times New Roman" w:hAnsi="Times New Roman" w:cs="Times New Roman"/>
+          <w:sz w:val="32"/>
+          <w:szCs w:val="32"/>
+          <w:u w:val="single"/>
+        </w:rPr>
+        <w:t>4</w:t>
+      </w:r>
+    </w:p>
+    <w:p>
+      <w:pPr>
+        <w:jc w:val="center"/>
+        <w:rPr>
+          <w:rFonts w:ascii="Times New Roman" w:hAnsi="Times New Roman" w:cs="Times New Roman"/>
+          <w:sz w:val="32"/>
+          <w:szCs w:val="32"/>
+        </w:rPr>
+      </w:pPr>
+      <w:r>
+        <w:rPr>
+          <w:rFonts w:ascii="Times New Roman" w:hAnsi="Times New Roman" w:cs="Times New Roman"/>
+          <w:sz w:val="32"/>
+          <w:szCs w:val="32"/>
+        </w:rPr>
+        <w:t xml:space="preserve">Исследование </w:t>
+      </w:r>
+      <w:r>
+        <w:rPr>
+          <w:rFonts w:ascii="Times New Roman" w:hAnsi="Times New Roman" w:cs="Times New Roman"/>
+          <w:sz w:val="32"/>
+          <w:szCs w:val="32"/>
+        </w:rPr>
+        <w:t xml:space="preserve">выпрямительных </w:t>
+      </w:r>
+      <w:r>
+        <w:rPr>
+          <w:rFonts w:ascii="Times New Roman" w:hAnsi="Times New Roman" w:cs="Times New Roman"/>
+          <w:sz w:val="32"/>
+          <w:szCs w:val="32"/>
+        </w:rPr>
+        <w:t xml:space="preserve">диода </w:t>
+      </w:r>
+      <w:r>
+        <w:rPr>
+          <w:rFonts w:ascii="Times New Roman" w:hAnsi="Times New Roman" w:cs="Times New Roman"/>
+          <w:sz w:val="32"/>
+          <w:szCs w:val="32"/>
+        </w:rPr>
+        <w:t>при</w:t>
+      </w:r>
+      <w:r>
+        <w:rPr>
+          <w:rFonts w:ascii="Times New Roman" w:hAnsi="Times New Roman" w:cs="Times New Roman"/>
+          <w:sz w:val="32"/>
+          <w:szCs w:val="32"/>
+        </w:rPr>
+        <w:t xml:space="preserve"> </w:t>
+      </w:r>
+      <w:r>
+        <w:rPr>
+          <w:rFonts w:ascii="Times New Roman" w:hAnsi="Times New Roman" w:cs="Times New Roman"/>
+          <w:sz w:val="32"/>
+          <w:szCs w:val="32"/>
+        </w:rPr>
+        <w:t>помощи</w:t>
+      </w:r>
+      <w:r>
+        <w:rPr>
+          <w:rFonts w:ascii="Times New Roman" w:hAnsi="Times New Roman" w:cs="Times New Roman"/>
+          <w:sz w:val="32"/>
+          <w:szCs w:val="32"/>
+        </w:rPr>
+        <w:t xml:space="preserve"> </w:t>
+      </w:r>
+      <w:r>
+        <w:rPr>
+          <w:rFonts w:ascii="Times New Roman" w:hAnsi="Times New Roman" w:cs="Times New Roman"/>
+          <w:sz w:val="32"/>
+          <w:szCs w:val="32"/>
+        </w:rPr>
+        <w:t>осциллографа</w:t>
+      </w:r>
+      <w:r>
+        <w:rPr>
+          <w:rFonts w:ascii="Times New Roman" w:hAnsi="Times New Roman" w:cs="Times New Roman"/>
+          <w:sz w:val="32"/>
+          <w:szCs w:val="32"/>
+        </w:rPr>
+        <w:t>.</w:t>
+      </w:r>
+    </w:p>
+    <w:p>
+      <w:pPr>
+        <w:rPr>
+          <w:rFonts w:ascii="Times New Roman" w:hAnsi="Times New Roman" w:cs="Times New Roman"/>
+          <w:sz w:val="28"/>
+          <w:szCs w:val="28"/>
+        </w:rPr>
+      </w:pPr>
+      <w:r>
+        <w:rPr>
+          <w:rFonts w:ascii="Times New Roman" w:hAnsi="Times New Roman" w:cs="Times New Roman"/>
+          <w:sz w:val="28"/>
+          <w:szCs w:val="28"/>
+        </w:rPr>
+        <w:t>Схема и настройки для осциллографа:</w:t>
+      </w:r>
+    </w:p>
+    <w:p>
+      <w:r>
+        <w:rPr>
+          <w:noProof/>
+        </w:rPr>
+        <w:drawing>
+          <wp:inline distT="0" distB="0" distL="0" distR="0" wp14:anchorId="5332FC94" wp14:editId="560B9741">
+            <wp:extent cx="4770407" cy="2278403"/>
+            <wp:effectExtent l="0" t="0" r="0" b="7620"/>
+            <wp:docPr id="23" name="Рисунок 23"/>
+            <wp:cNvGraphicFramePr>
+              <a:graphicFrameLocks xmlns:a="http://schemas.openxmlformats.org/drawingml/2006/main" noChangeAspect="1"/>
+            </wp:cNvGraphicFramePr>
+            <a:graphic xmlns:a="http://schemas.openxmlformats.org/drawingml/2006/main">
+              <a:graphicData uri="http://schemas.openxmlformats.org/drawingml/2006/picture">
+                <pic:pic xmlns:pic="http://schemas.openxmlformats.org/drawingml/2006/picture">
+                  <pic:nvPicPr>
+                    <pic:cNvPr id="1" name=""/>
+                    <pic:cNvPicPr/>
+                  </pic:nvPicPr>
+                  <pic:blipFill>
+                    <a:blip r:embed="rId23"/>
+                    <a:stretch>
+                      <a:fillRect/>
+                    </a:stretch>
+                  </pic:blipFill>
+                  <pic:spPr>
+                    <a:xfrm>
+                      <a:off x="0" y="0"/>
+                      <a:ext cx="4779907" cy="2282940"/>
+                    </a:xfrm>
+                    <a:prstGeom prst="rect">
+                      <a:avLst/>
+                    </a:prstGeom>
+                  </pic:spPr>
+                </pic:pic>
+              </a:graphicData>
+            </a:graphic>
+          </wp:inline>
+        </w:drawing>
+      </w:r>
+    </w:p>
+    <w:p>
+      <w:r>
+        <w:rPr>
+          <w:noProof/>
+        </w:rPr>
+        <w:drawing>
+          <wp:inline distT="0" distB="0" distL="0" distR="0" wp14:anchorId="0B558583" wp14:editId="535138D0">
+            <wp:extent cx="4735902" cy="1389884"/>
+            <wp:effectExtent l="0" t="0" r="7620" b="1270"/>
+            <wp:docPr id="25" name="Рисунок 25"/>
+            <wp:cNvGraphicFramePr>
+              <a:graphicFrameLocks xmlns:a="http://schemas.openxmlformats.org/drawingml/2006/main" noChangeAspect="1"/>
+            </wp:cNvGraphicFramePr>
+            <a:graphic xmlns:a="http://schemas.openxmlformats.org/drawingml/2006/main">
+              <a:graphicData uri="http://schemas.openxmlformats.org/drawingml/2006/picture">
+                <pic:pic xmlns:pic="http://schemas.openxmlformats.org/drawingml/2006/picture">
+                  <pic:nvPicPr>
+                    <pic:cNvPr id="1" name=""/>
+                    <pic:cNvPicPr/>
+                  </pic:nvPicPr>
+                  <pic:blipFill>
+                    <a:blip r:embed="rId24"/>
+                    <a:stretch>
+                      <a:fillRect/>
+                    </a:stretch>
+                  </pic:blipFill>
+                  <pic:spPr>
+                    <a:xfrm>
+                      <a:off x="0" y="0"/>
+                      <a:ext cx="4759780" cy="1396892"/>
+                    </a:xfrm>
+                    <a:prstGeom prst="rect">
+                      <a:avLst/>
+                    </a:prstGeom>
+                  </pic:spPr>
+                </pic:pic>
+              </a:graphicData>
+            </a:graphic>
+          </wp:inline>
+        </w:drawing>
+      </w:r>
+    </w:p>
+    <w:p>
+      <w:pPr>
+        <w:rPr>
+          <w:rFonts w:ascii="Times New Roman" w:hAnsi="Times New Roman" w:cs="Times New Roman"/>
+          <w:sz w:val="28"/>
+          <w:szCs w:val="28"/>
+        </w:rPr>
+      </w:pPr>
+      <w:r>
+        <w:rPr>
+          <w:rFonts w:ascii="Times New Roman" w:hAnsi="Times New Roman" w:cs="Times New Roman"/>
+          <w:sz w:val="28"/>
+          <w:szCs w:val="28"/>
+        </w:rPr>
+        <w:t>Полученный график:</w:t>
+      </w:r>
+    </w:p>
+    <w:p>
+      <w:r>
+        <w:rPr>
+          <w:noProof/>
+        </w:rPr>
+        <w:drawing>
+          <wp:inline distT="0" distB="0" distL="0" distR="0" wp14:anchorId="7689D0D7" wp14:editId="201DC6F6">
+            <wp:extent cx="5249008" cy="2353003"/>
+            <wp:effectExtent l="0" t="0" r="8890" b="9525"/>
+            <wp:docPr id="27" name="Рисунок 27"/>
+            <wp:cNvGraphicFramePr>
+              <a:graphicFrameLocks xmlns:a="http://schemas.openxmlformats.org/drawingml/2006/main" noChangeAspect="1"/>
+            </wp:cNvGraphicFramePr>
+            <a:graphic xmlns:a="http://schemas.openxmlformats.org/drawingml/2006/main">
+              <a:graphicData uri="http://schemas.openxmlformats.org/drawingml/2006/picture">
+                <pic:pic xmlns:pic="http://schemas.openxmlformats.org/drawingml/2006/picture">
+                  <pic:nvPicPr>
+                    <pic:cNvPr id="1" name=""/>
+                    <pic:cNvPicPr/>
+                  </pic:nvPicPr>
+                  <pic:blipFill>
+                    <a:blip r:embed="rId25"/>
+                    <a:stretch>
+                      <a:fillRect/>
+                    </a:stretch>
+                  </pic:blipFill>
+                  <pic:spPr>
+                    <a:xfrm>
+                      <a:off x="0" y="0"/>
+                      <a:ext cx="5249008" cy="2353003"/>
+                    </a:xfrm>
+                    <a:prstGeom prst="rect">
+                      <a:avLst/>
+                    </a:prstGeom>
+                  </pic:spPr>
+                </pic:pic>
+              </a:graphicData>
+            </a:graphic>
+          </wp:inline>
+        </w:drawing>
+      </w:r>
+    </w:p>
+    <w:p>
+      <w:pPr>
+        <w:rPr>
+          <w:rFonts w:ascii="Times New Roman" w:hAnsi="Times New Roman" w:cs="Times New Roman"/>
+          <w:sz w:val="28"/>
+          <w:szCs w:val="28"/>
+        </w:rPr>
+      </w:pPr>
+      <w:r>
+        <w:rPr>
+          <w:rFonts w:ascii="Times New Roman" w:hAnsi="Times New Roman" w:cs="Times New Roman"/>
+          <w:sz w:val="28"/>
+          <w:szCs w:val="28"/>
+        </w:rPr>
+        <w:t>Схема</w:t>
+      </w:r>
+      <w:r>
+        <w:rPr>
+          <w:rFonts w:ascii="Times New Roman" w:hAnsi="Times New Roman" w:cs="Times New Roman"/>
+          <w:sz w:val="28"/>
+          <w:szCs w:val="28"/>
+        </w:rPr>
+        <w:t xml:space="preserve"> со своим диодом</w:t>
+      </w:r>
+      <w:r>
+        <w:rPr>
+          <w:rFonts w:ascii="Times New Roman" w:hAnsi="Times New Roman" w:cs="Times New Roman"/>
+          <w:sz w:val="28"/>
+          <w:szCs w:val="28"/>
+        </w:rPr>
+        <w:t xml:space="preserve"> и настройки для осциллографа:</w:t>
+      </w:r>
+    </w:p>
+    <w:p/>
+    <w:p>
+      <w:pPr>
+        <w:rPr>
+          <w:lang w:val="en-US"/>
+        </w:rPr>
+      </w:pPr>
+      <w:r>
+        <w:rPr>
+          <w:noProof/>
+        </w:rPr>
+        <w:lastRenderedPageBreak/>
+        <w:drawing>
+          <wp:inline distT="0" distB="0" distL="0" distR="0" wp14:anchorId="2FDFFFE1" wp14:editId="145AEBD2">
+            <wp:extent cx="4865298" cy="2091740"/>
+            <wp:effectExtent l="0" t="0" r="0" b="3810"/>
+            <wp:docPr id="28" name="Рисунок 28"/>
+            <wp:cNvGraphicFramePr>
+              <a:graphicFrameLocks xmlns:a="http://schemas.openxmlformats.org/drawingml/2006/main" noChangeAspect="1"/>
+            </wp:cNvGraphicFramePr>
+            <a:graphic xmlns:a="http://schemas.openxmlformats.org/drawingml/2006/main">
+              <a:graphicData uri="http://schemas.openxmlformats.org/drawingml/2006/picture">
+                <pic:pic xmlns:pic="http://schemas.openxmlformats.org/drawingml/2006/picture">
+                  <pic:nvPicPr>
+                    <pic:cNvPr id="1" name=""/>
+                    <pic:cNvPicPr/>
+                  </pic:nvPicPr>
+                  <pic:blipFill>
+                    <a:blip r:embed="rId26"/>
+                    <a:stretch>
+                      <a:fillRect/>
+                    </a:stretch>
+                  </pic:blipFill>
+                  <pic:spPr>
+                    <a:xfrm>
+                      <a:off x="0" y="0"/>
+                      <a:ext cx="4888763" cy="2101828"/>
+                    </a:xfrm>
+                    <a:prstGeom prst="rect">
+                      <a:avLst/>
+                    </a:prstGeom>
+                  </pic:spPr>
+                </pic:pic>
+              </a:graphicData>
+            </a:graphic>
+          </wp:inline>
+        </w:drawing>
+      </w:r>
+    </w:p>
+    <w:p>
+      <w:pPr>
+        <w:rPr>
+          <w:lang w:val="en-US"/>
+        </w:rPr>
+      </w:pPr>
+      <w:r>
+        <w:rPr>
+          <w:noProof/>
+          <w:lang w:val="en-US"/>
+        </w:rPr>
+        <w:drawing>
+          <wp:inline distT="0" distB="0" distL="0" distR="0" wp14:anchorId="0145867D" wp14:editId="3F7A6609">
+            <wp:extent cx="4882551" cy="1235904"/>
+            <wp:effectExtent l="0" t="0" r="0" b="2540"/>
+            <wp:docPr id="37" name="Рисунок 37"/>
+            <wp:cNvGraphicFramePr>
+              <a:graphicFrameLocks xmlns:a="http://schemas.openxmlformats.org/drawingml/2006/main" noChangeAspect="1"/>
+            </wp:cNvGraphicFramePr>
+            <a:graphic xmlns:a="http://schemas.openxmlformats.org/drawingml/2006/main">
+              <a:graphicData uri="http://schemas.openxmlformats.org/drawingml/2006/picture">
+                <pic:pic xmlns:pic="http://schemas.openxmlformats.org/drawingml/2006/picture">
+                  <pic:nvPicPr>
+                    <pic:cNvPr id="1" name=""/>
+                    <pic:cNvPicPr/>
+                  </pic:nvPicPr>
+                  <pic:blipFill>
+                    <a:blip r:embed="rId27"/>
+                    <a:stretch>
+                      <a:fillRect/>
+                    </a:stretch>
+                  </pic:blipFill>
+                  <pic:spPr>
+                    <a:xfrm>
+                      <a:off x="0" y="0"/>
+                      <a:ext cx="4957233" cy="1254808"/>
+                    </a:xfrm>
+                    <a:prstGeom prst="rect">
+                      <a:avLst/>
+                    </a:prstGeom>
+                  </pic:spPr>
+                </pic:pic>
+              </a:graphicData>
+            </a:graphic>
+          </wp:inline>
+        </w:drawing>
+      </w:r>
+    </w:p>
+    <w:p>
+      <w:pPr>
+        <w:rPr>
+          <w:rFonts w:ascii="Times New Roman" w:hAnsi="Times New Roman" w:cs="Times New Roman"/>
+          <w:sz w:val="28"/>
+          <w:szCs w:val="28"/>
+        </w:rPr>
+      </w:pPr>
+      <w:r>
+        <w:rPr>
+          <w:rFonts w:ascii="Times New Roman" w:hAnsi="Times New Roman" w:cs="Times New Roman"/>
+          <w:sz w:val="28"/>
+          <w:szCs w:val="28"/>
+        </w:rPr>
+        <w:t>Полученный график:</w:t>
+      </w:r>
+    </w:p>
+    <w:p>
+      <w:pPr>
+        <w:rPr>
+          <w:lang w:val="en-US"/>
+        </w:rPr>
+      </w:pPr>
+      <w:r>
+        <w:rPr>
+          <w:noProof/>
+          <w:lang w:val="en-US"/>
+        </w:rPr>
+        <w:drawing>
+          <wp:inline distT="0" distB="0" distL="0" distR="0" wp14:anchorId="7B901428" wp14:editId="03013DE0">
+            <wp:extent cx="4759319" cy="2562045"/>
+            <wp:effectExtent l="0" t="0" r="3810" b="0"/>
+            <wp:docPr id="29" name="Рисунок 29"/>
+            <wp:cNvGraphicFramePr>
+              <a:graphicFrameLocks xmlns:a="http://schemas.openxmlformats.org/drawingml/2006/main" noChangeAspect="1"/>
+            </wp:cNvGraphicFramePr>
+            <a:graphic xmlns:a="http://schemas.openxmlformats.org/drawingml/2006/main">
+              <a:graphicData uri="http://schemas.openxmlformats.org/drawingml/2006/picture">
+                <pic:pic xmlns:pic="http://schemas.openxmlformats.org/drawingml/2006/picture">
+                  <pic:nvPicPr>
+                    <pic:cNvPr id="1" name=""/>
+                    <pic:cNvPicPr/>
+                  </pic:nvPicPr>
+                  <pic:blipFill>
+                    <a:blip r:embed="rId28"/>
+                    <a:stretch>
+                      <a:fillRect/>
+                    </a:stretch>
+                  </pic:blipFill>
+                  <pic:spPr>
+                    <a:xfrm>
+                      <a:off x="0" y="0"/>
+                      <a:ext cx="4797099" cy="2582383"/>
+                    </a:xfrm>
+                    <a:prstGeom prst="rect">
+                      <a:avLst/>
+                    </a:prstGeom>
+                  </pic:spPr>
+                </pic:pic>
+              </a:graphicData>
+            </a:graphic>
+          </wp:inline>
+        </w:drawing>
+      </w:r>
+    </w:p>
+    <w:p>
+      <w:pPr>
+        <w:rPr>
+          <w:rFonts w:ascii="Times New Roman" w:hAnsi="Times New Roman" w:cs="Times New Roman"/>
+          <w:sz w:val="28"/>
+          <w:szCs w:val="28"/>
+        </w:rPr>
+      </w:pPr>
+      <w:r>
+        <w:rPr>
+          <w:rFonts w:ascii="Times New Roman" w:hAnsi="Times New Roman" w:cs="Times New Roman"/>
+          <w:sz w:val="28"/>
+          <w:szCs w:val="28"/>
+        </w:rPr>
+        <w:t xml:space="preserve">Та же схема для другой настройки </w:t>
+      </w:r>
+      <w:r>
+        <w:rPr>
+          <w:rFonts w:ascii="Times New Roman" w:hAnsi="Times New Roman" w:cs="Times New Roman"/>
+          <w:sz w:val="28"/>
+          <w:szCs w:val="28"/>
+        </w:rPr>
+        <w:t>о</w:t>
+      </w:r>
+      <w:r>
+        <w:rPr>
+          <w:rFonts w:ascii="Times New Roman" w:hAnsi="Times New Roman" w:cs="Times New Roman"/>
+          <w:sz w:val="28"/>
+          <w:szCs w:val="28"/>
+        </w:rPr>
+        <w:t>сциллографа:</w:t>
+      </w:r>
+    </w:p>
+    <w:p>
+      <w:pPr>
+        <w:rPr>
+          <w:lang w:val="en-US"/>
+        </w:rPr>
+      </w:pPr>
+      <w:r>
+        <w:rPr>
+          <w:noProof/>
+          <w:lang w:val="en-US"/>
+        </w:rPr>
+        <w:drawing>
+          <wp:inline distT="0" distB="0" distL="0" distR="0" wp14:anchorId="6C788B48" wp14:editId="10F1B7C4">
+            <wp:extent cx="5227607" cy="1214839"/>
+            <wp:effectExtent l="0" t="0" r="0" b="4445"/>
+            <wp:docPr id="34" name="Рисунок 34"/>
+            <wp:cNvGraphicFramePr>
+              <a:graphicFrameLocks xmlns:a="http://schemas.openxmlformats.org/drawingml/2006/main" noChangeAspect="1"/>
+            </wp:cNvGraphicFramePr>
+            <a:graphic xmlns:a="http://schemas.openxmlformats.org/drawingml/2006/main">
+              <a:graphicData uri="http://schemas.openxmlformats.org/drawingml/2006/picture">
+                <pic:pic xmlns:pic="http://schemas.openxmlformats.org/drawingml/2006/picture">
+                  <pic:nvPicPr>
+                    <pic:cNvPr id="1" name=""/>
+                    <pic:cNvPicPr/>
+                  </pic:nvPicPr>
+                  <pic:blipFill>
+                    <a:blip r:embed="rId29"/>
+                    <a:stretch>
+                      <a:fillRect/>
+                    </a:stretch>
+                  </pic:blipFill>
+                  <pic:spPr>
+                    <a:xfrm>
+                      <a:off x="0" y="0"/>
+                      <a:ext cx="5280064" cy="1227029"/>
+                    </a:xfrm>
+                    <a:prstGeom prst="rect">
+                      <a:avLst/>
+                    </a:prstGeom>
+                  </pic:spPr>
+                </pic:pic>
+              </a:graphicData>
+            </a:graphic>
+          </wp:inline>
+        </w:drawing>
+      </w:r>
+    </w:p>
+    <w:p>
+      <w:pPr>
+        <w:rPr>
+          <w:rFonts w:ascii="Times New Roman" w:hAnsi="Times New Roman" w:cs="Times New Roman"/>
+          <w:sz w:val="28"/>
+          <w:szCs w:val="28"/>
+        </w:rPr>
+      </w:pPr>
+      <w:r>
+        <w:rPr>
+          <w:rFonts w:ascii="Times New Roman" w:hAnsi="Times New Roman" w:cs="Times New Roman"/>
+          <w:sz w:val="28"/>
+          <w:szCs w:val="28"/>
+        </w:rPr>
+        <w:t>Полученный график:</w:t>
+      </w:r>
+    </w:p>
+    <w:p>
+      <w:pPr>
+        <w:rPr>
+          <w:lang w:val="en-US"/>
+        </w:rPr>
+      </w:pPr>
+      <w:r>
+        <w:rPr>
+          <w:noProof/>
+          <w:lang w:val="en-US"/>
+        </w:rPr>
+        <w:lastRenderedPageBreak/>
+        <w:drawing>
+          <wp:inline distT="0" distB="0" distL="0" distR="0" wp14:anchorId="72884411" wp14:editId="1C702627">
+            <wp:extent cx="4433777" cy="2415236"/>
+            <wp:effectExtent l="0" t="0" r="5080" b="4445"/>
+            <wp:docPr id="36" name="Рисунок 36"/>
+            <wp:cNvGraphicFramePr>
+              <a:graphicFrameLocks xmlns:a="http://schemas.openxmlformats.org/drawingml/2006/main" noChangeAspect="1"/>
+            </wp:cNvGraphicFramePr>
+            <a:graphic xmlns:a="http://schemas.openxmlformats.org/drawingml/2006/main">
+              <a:graphicData uri="http://schemas.openxmlformats.org/drawingml/2006/picture">
+                <pic:pic xmlns:pic="http://schemas.openxmlformats.org/drawingml/2006/picture">
+                  <pic:nvPicPr>
+                    <pic:cNvPr id="1" name=""/>
+                    <pic:cNvPicPr/>
+                  </pic:nvPicPr>
+                  <pic:blipFill>
+                    <a:blip r:embed="rId30"/>
+                    <a:stretch>
+                      <a:fillRect/>
+                    </a:stretch>
+                  </pic:blipFill>
+                  <pic:spPr>
+                    <a:xfrm>
+                      <a:off x="0" y="0"/>
+                      <a:ext cx="4467754" cy="2433745"/>
+                    </a:xfrm>
+                    <a:prstGeom prst="rect">
+                      <a:avLst/>
+                    </a:prstGeom>
+                  </pic:spPr>
+                </pic:pic>
+              </a:graphicData>
+            </a:graphic>
+          </wp:inline>
+        </w:drawing>
+      </w:r>
+    </w:p>
+    <w:p>
+      <w:pPr>
+        <w:rPr>
+          <w:rFonts w:ascii="Times New Roman" w:hAnsi="Times New Roman" w:cs="Times New Roman"/>
+          <w:sz w:val="28"/>
+          <w:szCs w:val="28"/>
+        </w:rPr>
+      </w:pPr>
+      <w:r>
+        <w:rPr>
+          <w:rFonts w:ascii="Times New Roman" w:hAnsi="Times New Roman" w:cs="Times New Roman"/>
+          <w:sz w:val="28"/>
+          <w:szCs w:val="28"/>
+        </w:rPr>
+        <w:t>Схема</w:t>
+      </w:r>
+      <w:r>
+        <w:rPr>
+          <w:rFonts w:ascii="Times New Roman" w:hAnsi="Times New Roman" w:cs="Times New Roman"/>
+          <w:sz w:val="28"/>
+          <w:szCs w:val="28"/>
+        </w:rPr>
+        <w:t xml:space="preserve"> со своим диодом и с накопительным конденсатором</w:t>
+      </w:r>
+      <w:r>
+        <w:rPr>
+          <w:rFonts w:ascii="Times New Roman" w:hAnsi="Times New Roman" w:cs="Times New Roman"/>
+          <w:sz w:val="28"/>
+          <w:szCs w:val="28"/>
+        </w:rPr>
+        <w:t xml:space="preserve"> и настройки для осциллографа:</w:t>
+      </w:r>
+    </w:p>
+    <w:p>
+      <w:r>
+        <w:rPr>
+          <w:noProof/>
+        </w:rPr>
+        <w:drawing>
+          <wp:inline distT="0" distB="0" distL="0" distR="0" wp14:anchorId="3368E05E" wp14:editId="041F7AB5">
+            <wp:extent cx="4986068" cy="2032802"/>
+            <wp:effectExtent l="0" t="0" r="5080" b="5715"/>
+            <wp:docPr id="30" name="Рисунок 30"/>
+            <wp:cNvGraphicFramePr>
+              <a:graphicFrameLocks xmlns:a="http://schemas.openxmlformats.org/drawingml/2006/main" noChangeAspect="1"/>
+            </wp:cNvGraphicFramePr>
+            <a:graphic xmlns:a="http://schemas.openxmlformats.org/drawingml/2006/main">
+              <a:graphicData uri="http://schemas.openxmlformats.org/drawingml/2006/picture">
+                <pic:pic xmlns:pic="http://schemas.openxmlformats.org/drawingml/2006/picture">
+                  <pic:nvPicPr>
+                    <pic:cNvPr id="1" name=""/>
+                    <pic:cNvPicPr/>
+                  </pic:nvPicPr>
+                  <pic:blipFill>
+                    <a:blip r:embed="rId31"/>
+                    <a:stretch>
+                      <a:fillRect/>
+                    </a:stretch>
+                  </pic:blipFill>
+                  <pic:spPr>
+                    <a:xfrm>
+                      <a:off x="0" y="0"/>
+                      <a:ext cx="5012867" cy="2043728"/>
+                    </a:xfrm>
+                    <a:prstGeom prst="rect">
+                      <a:avLst/>
+                    </a:prstGeom>
+                  </pic:spPr>
+                </pic:pic>
+              </a:graphicData>
+            </a:graphic>
+          </wp:inline>
+        </w:drawing>
+      </w:r>
+    </w:p>
+    <w:p>
+      <w:r>
+        <w:rPr>
+          <w:noProof/>
+        </w:rPr>
+        <w:drawing>
+          <wp:inline distT="0" distB="0" distL="0" distR="0" wp14:anchorId="5BAED832" wp14:editId="4A1D7178">
+            <wp:extent cx="4994694" cy="1148967"/>
+            <wp:effectExtent l="0" t="0" r="0" b="0"/>
+            <wp:docPr id="31" name="Рисунок 31"/>
+            <wp:cNvGraphicFramePr>
+              <a:graphicFrameLocks xmlns:a="http://schemas.openxmlformats.org/drawingml/2006/main" noChangeAspect="1"/>
+            </wp:cNvGraphicFramePr>
+            <a:graphic xmlns:a="http://schemas.openxmlformats.org/drawingml/2006/main">
+              <a:graphicData uri="http://schemas.openxmlformats.org/drawingml/2006/picture">
+                <pic:pic xmlns:pic="http://schemas.openxmlformats.org/drawingml/2006/picture">
+                  <pic:nvPicPr>
+                    <pic:cNvPr id="1" name=""/>
+                    <pic:cNvPicPr/>
+                  </pic:nvPicPr>
+                  <pic:blipFill>
+                    <a:blip r:embed="rId32"/>
+                    <a:stretch>
+                      <a:fillRect/>
+                    </a:stretch>
+                  </pic:blipFill>
+                  <pic:spPr>
+                    <a:xfrm>
+                      <a:off x="0" y="0"/>
+                      <a:ext cx="5077451" cy="1168004"/>
+                    </a:xfrm>
+                    <a:prstGeom prst="rect">
+                      <a:avLst/>
+                    </a:prstGeom>
+                  </pic:spPr>
+                </pic:pic>
+              </a:graphicData>
+            </a:graphic>
+          </wp:inline>
+        </w:drawing>
+      </w:r>
+    </w:p>
+    <w:p>
+      <w:pPr>
+        <w:rPr>
+          <w:rFonts w:ascii="Times New Roman" w:hAnsi="Times New Roman" w:cs="Times New Roman"/>
+          <w:sz w:val="28"/>
+          <w:szCs w:val="28"/>
+        </w:rPr>
+      </w:pPr>
+      <w:r>
+        <w:rPr>
+          <w:rFonts w:ascii="Times New Roman" w:hAnsi="Times New Roman" w:cs="Times New Roman"/>
+          <w:sz w:val="28"/>
+          <w:szCs w:val="28"/>
+        </w:rPr>
+        <w:t>Полученный график:</w:t>
+      </w:r>
+    </w:p>
+    <w:p>
+      <w:r>
+        <w:rPr>
+          <w:noProof/>
+        </w:rPr>
+        <w:drawing>
+          <wp:inline distT="0" distB="0" distL="0" distR="0" wp14:anchorId="069B14A4" wp14:editId="6B263FF8">
+            <wp:extent cx="4418597" cy="2392325"/>
+            <wp:effectExtent l="0" t="0" r="1270" b="8255"/>
+            <wp:docPr id="33" name="Рисунок 33"/>
+            <wp:cNvGraphicFramePr>
+              <a:graphicFrameLocks xmlns:a="http://schemas.openxmlformats.org/drawingml/2006/main" noChangeAspect="1"/>
+            </wp:cNvGraphicFramePr>
+            <a:graphic xmlns:a="http://schemas.openxmlformats.org/drawingml/2006/main">
+              <a:graphicData uri="http://schemas.openxmlformats.org/drawingml/2006/picture">
+                <pic:pic xmlns:pic="http://schemas.openxmlformats.org/drawingml/2006/picture">
+                  <pic:nvPicPr>
+                    <pic:cNvPr id="1" name=""/>
+                    <pic:cNvPicPr/>
+                  </pic:nvPicPr>
+                  <pic:blipFill>
+                    <a:blip r:embed="rId33"/>
+                    <a:stretch>
+                      <a:fillRect/>
+                    </a:stretch>
+                  </pic:blipFill>
+                  <pic:spPr>
+                    <a:xfrm>
+                      <a:off x="0" y="0"/>
+                      <a:ext cx="4483406" cy="2427414"/>
                     </a:xfrm>
                     <a:prstGeom prst="rect">
                       <a:avLst/>
@@ -568,6 +3348,7 @@
     <w:lsdException w:name="HTML Sample" w:semiHidden="1" w:unhideWhenUsed="1"/>
     <w:lsdException w:name="HTML Typewriter" w:semiHidden="1" w:unhideWhenUsed="1"/>
     <w:lsdException w:name="HTML Variable" w:semiHidden="1" w:unhideWhenUsed="1"/>
+    <w:lsdException w:name="Normal Table" w:semiHidden="1" w:unhideWhenUsed="1"/>
     <w:lsdException w:name="annotation subject" w:semiHidden="1" w:unhideWhenUsed="1"/>
     <w:lsdException w:name="No List" w:semiHidden="1" w:unhideWhenUsed="1"/>
     <w:lsdException w:name="Outline List 1" w:semiHidden="1" w:unhideWhenUsed="1"/>
@@ -614,8 +3395,10 @@
     <w:lsdException w:name="Table Subtle 2" w:semiHidden="1" w:unhideWhenUsed="1"/>
     <w:lsdException w:name="Table Web 1" w:semiHidden="1" w:unhideWhenUsed="1"/>
     <w:lsdException w:name="Table Web 2" w:semiHidden="1" w:unhideWhenUsed="1"/>
+    <w:lsdException w:name="Table Web 3" w:semiHidden="1" w:unhideWhenUsed="1"/>
     <w:lsdException w:name="Balloon Text" w:semiHidden="1" w:unhideWhenUsed="1"/>
     <w:lsdException w:name="Table Grid" w:uiPriority="39"/>
+    <w:lsdException w:name="Table Theme" w:semiHidden="1" w:unhideWhenUsed="1"/>
     <w:lsdException w:name="Placeholder Text" w:semiHidden="1"/>
     <w:lsdException w:name="No Spacing" w:uiPriority="1" w:qFormat="1"/>
     <w:lsdException w:name="Light Shading" w:uiPriority="60"/>
@@ -867,6 +3650,54 @@
     <w:uiPriority w:val="99"/>
     <w:semiHidden/>
     <w:unhideWhenUsed/>
+  </w:style>
+  <w:style w:type="paragraph" w:styleId="HTML">
+    <w:name w:val="HTML Preformatted"/>
+    <w:basedOn w:val="a"/>
+    <w:link w:val="HTML0"/>
+    <w:uiPriority w:val="99"/>
+    <w:unhideWhenUsed/>
+    <w:rsid w:val="00340449"/>
+    <w:pPr>
+      <w:tabs>
+        <w:tab w:val="left" w:pos="916"/>
+        <w:tab w:val="left" w:pos="1832"/>
+        <w:tab w:val="left" w:pos="2748"/>
+        <w:tab w:val="left" w:pos="3664"/>
+        <w:tab w:val="left" w:pos="4580"/>
+        <w:tab w:val="left" w:pos="5496"/>
+        <w:tab w:val="left" w:pos="6412"/>
+        <w:tab w:val="left" w:pos="7328"/>
+        <w:tab w:val="left" w:pos="8244"/>
+        <w:tab w:val="left" w:pos="9160"/>
+        <w:tab w:val="left" w:pos="10076"/>
+        <w:tab w:val="left" w:pos="10992"/>
+        <w:tab w:val="left" w:pos="11908"/>
+        <w:tab w:val="left" w:pos="12824"/>
+        <w:tab w:val="left" w:pos="13740"/>
+        <w:tab w:val="left" w:pos="14656"/>
+      </w:tabs>
+      <w:spacing w:after="0" w:line="240" w:lineRule="auto"/>
+    </w:pPr>
+    <w:rPr>
+      <w:rFonts w:ascii="Courier New" w:eastAsia="Times New Roman" w:hAnsi="Courier New" w:cs="Courier New"/>
+      <w:sz w:val="20"/>
+      <w:szCs w:val="20"/>
+      <w:lang w:eastAsia="ru-RU"/>
+    </w:rPr>
+  </w:style>
+  <w:style w:type="character" w:customStyle="1" w:styleId="HTML0">
+    <w:name w:val="Стандартный HTML Знак"/>
+    <w:basedOn w:val="a0"/>
+    <w:link w:val="HTML"/>
+    <w:uiPriority w:val="99"/>
+    <w:rsid w:val="00340449"/>
+    <w:rPr>
+      <w:rFonts w:ascii="Courier New" w:eastAsia="Times New Roman" w:hAnsi="Courier New" w:cs="Courier New"/>
+      <w:sz w:val="20"/>
+      <w:szCs w:val="20"/>
+      <w:lang w:eastAsia="ru-RU"/>
+    </w:rPr>
   </w:style>
 </w:styles>
 </file>

</xml_diff>